<commit_message>
added trade study excel, first draft
</commit_message>
<xml_diff>
--- a/Systems Engineering/Systems Engineering Section 1. Stakeholder Analysis.docx
+++ b/Systems Engineering/Systems Engineering Section 1. Stakeholder Analysis.docx
@@ -191,13 +191,3374 @@
     </w:p>
     <w:p>
       <w:pPr>
+        <w:pStyle w:val="Heading1"/>
+      </w:pPr>
+      <w:r>
+        <w:t>Customer Needs</w:t>
+      </w:r>
+    </w:p>
+    <w:p>
+      <w:pPr>
         <w:pStyle w:val="ListParagraph"/>
         <w:numPr>
           <w:ilvl w:val="0"/>
-          <w:numId w:val="2"/>
+          <w:numId w:val="3"/>
         </w:numPr>
       </w:pPr>
+      <w:r>
+        <w:t>Purpose of Plane</w:t>
+      </w:r>
     </w:p>
+    <w:p>
+      <w:pPr>
+        <w:pStyle w:val="ListParagraph"/>
+        <w:numPr>
+          <w:ilvl w:val="1"/>
+          <w:numId w:val="3"/>
+        </w:numPr>
+      </w:pPr>
+      <w:r>
+        <w:t>20+ minute flight time, payload capability, ground take-off</w:t>
+      </w:r>
+    </w:p>
+    <w:p>
+      <w:pPr>
+        <w:pStyle w:val="ListParagraph"/>
+        <w:numPr>
+          <w:ilvl w:val="0"/>
+          <w:numId w:val="3"/>
+        </w:numPr>
+      </w:pPr>
+      <w:r>
+        <w:t>Ease of Manufacturing</w:t>
+      </w:r>
+    </w:p>
+    <w:p>
+      <w:pPr>
+        <w:pStyle w:val="ListParagraph"/>
+        <w:numPr>
+          <w:ilvl w:val="1"/>
+          <w:numId w:val="3"/>
+        </w:numPr>
+      </w:pPr>
+      <w:r>
+        <w:t>3D printing most frame components, since it is easier for me to do than balsa/</w:t>
+      </w:r>
+      <w:proofErr w:type="gramStart"/>
+      <w:r>
+        <w:t>foam</w:t>
+      </w:r>
+      <w:proofErr w:type="gramEnd"/>
+    </w:p>
+    <w:p>
+      <w:pPr>
+        <w:pStyle w:val="ListParagraph"/>
+        <w:numPr>
+          <w:ilvl w:val="0"/>
+          <w:numId w:val="3"/>
+        </w:numPr>
+      </w:pPr>
+      <w:r>
+        <w:t>Radio Transmission range</w:t>
+      </w:r>
+    </w:p>
+    <w:p>
+      <w:pPr>
+        <w:pStyle w:val="ListParagraph"/>
+        <w:numPr>
+          <w:ilvl w:val="1"/>
+          <w:numId w:val="3"/>
+        </w:numPr>
+      </w:pPr>
+      <w:r>
+        <w:t xml:space="preserve">Standard 400 feet line of sight, </w:t>
+      </w:r>
+    </w:p>
+    <w:p>
+      <w:pPr>
+        <w:pStyle w:val="ListParagraph"/>
+        <w:numPr>
+          <w:ilvl w:val="0"/>
+          <w:numId w:val="3"/>
+        </w:numPr>
+      </w:pPr>
+      <w:r>
+        <w:t>Avionics</w:t>
+      </w:r>
+    </w:p>
+    <w:p>
+      <w:pPr>
+        <w:pStyle w:val="ListParagraph"/>
+        <w:numPr>
+          <w:ilvl w:val="1"/>
+          <w:numId w:val="3"/>
+        </w:numPr>
+      </w:pPr>
+      <w:r>
+        <w:t>Either just Remote control, or flight controller implementation like Navio2.</w:t>
+      </w:r>
+    </w:p>
+    <w:p>
+      <w:pPr>
+        <w:pStyle w:val="ListParagraph"/>
+        <w:numPr>
+          <w:ilvl w:val="0"/>
+          <w:numId w:val="3"/>
+        </w:numPr>
+      </w:pPr>
+      <w:r>
+        <w:t>Price</w:t>
+      </w:r>
+    </w:p>
+    <w:p>
+      <w:pPr>
+        <w:pStyle w:val="ListParagraph"/>
+        <w:numPr>
+          <w:ilvl w:val="1"/>
+          <w:numId w:val="3"/>
+        </w:numPr>
+      </w:pPr>
+      <w:r>
+        <w:t>Not a major factor, but id like the frame to cost less than 2 rolls of filament (~50 dollars)</w:t>
+      </w:r>
+    </w:p>
+    <w:p>
+      <w:pPr>
+        <w:pStyle w:val="ListParagraph"/>
+        <w:numPr>
+          <w:ilvl w:val="0"/>
+          <w:numId w:val="3"/>
+        </w:numPr>
+      </w:pPr>
+      <w:r>
+        <w:t>Weight</w:t>
+      </w:r>
+    </w:p>
+    <w:p>
+      <w:pPr>
+        <w:pStyle w:val="ListParagraph"/>
+        <w:numPr>
+          <w:ilvl w:val="1"/>
+          <w:numId w:val="3"/>
+        </w:numPr>
+      </w:pPr>
+      <w:r>
+        <w:t xml:space="preserve">Not a deciding factor, I want it to be compatible with currently available electric motors I already </w:t>
+      </w:r>
+      <w:proofErr w:type="gramStart"/>
+      <w:r>
+        <w:t>have</w:t>
+      </w:r>
+      <w:proofErr w:type="gramEnd"/>
+    </w:p>
+    <w:p>
+      <w:pPr>
+        <w:pStyle w:val="ListParagraph"/>
+        <w:numPr>
+          <w:ilvl w:val="0"/>
+          <w:numId w:val="3"/>
+        </w:numPr>
+      </w:pPr>
+      <w:r>
+        <w:t>Size</w:t>
+      </w:r>
+    </w:p>
+    <w:p>
+      <w:pPr>
+        <w:pStyle w:val="ListParagraph"/>
+        <w:numPr>
+          <w:ilvl w:val="1"/>
+          <w:numId w:val="3"/>
+        </w:numPr>
+      </w:pPr>
+      <w:r>
+        <w:lastRenderedPageBreak/>
+        <w:t xml:space="preserve">Nice a major factor, however ~1500mm likely, will need to calculate based on payload </w:t>
+      </w:r>
+      <w:proofErr w:type="gramStart"/>
+      <w:r>
+        <w:t>requirements</w:t>
+      </w:r>
+      <w:proofErr w:type="gramEnd"/>
+    </w:p>
+    <w:p>
+      <w:pPr>
+        <w:pStyle w:val="Heading1"/>
+      </w:pPr>
+      <w:r>
+        <w:t>Trade Study and Considerations</w:t>
+      </w:r>
+    </w:p>
+    <w:p>
+      <w:r>
+        <w:t>As part of this, we are going to look at several factors of various fixed-wing</w:t>
+      </w:r>
+      <w:r>
+        <w:t xml:space="preserve"> body</w:t>
+      </w:r>
+      <w:r>
+        <w:t xml:space="preserve"> designs.</w:t>
+      </w:r>
+    </w:p>
+    <w:p>
+      <w:r>
+        <w:t>Factors will include:</w:t>
+      </w:r>
+    </w:p>
+    <w:p>
+      <w:pPr>
+        <w:pStyle w:val="ListParagraph"/>
+        <w:numPr>
+          <w:ilvl w:val="0"/>
+          <w:numId w:val="5"/>
+        </w:numPr>
+      </w:pPr>
+      <w:r>
+        <w:t>Ease of Designing</w:t>
+      </w:r>
+    </w:p>
+    <w:p>
+      <w:pPr>
+        <w:pStyle w:val="ListParagraph"/>
+        <w:numPr>
+          <w:ilvl w:val="0"/>
+          <w:numId w:val="5"/>
+        </w:numPr>
+      </w:pPr>
+      <w:r>
+        <w:t>Ease of Manufacturing</w:t>
+      </w:r>
+    </w:p>
+    <w:p>
+      <w:pPr>
+        <w:pStyle w:val="ListParagraph"/>
+        <w:numPr>
+          <w:ilvl w:val="0"/>
+          <w:numId w:val="5"/>
+        </w:numPr>
+      </w:pPr>
+      <w:r>
+        <w:t>Ease of assembling</w:t>
+      </w:r>
+    </w:p>
+    <w:p>
+      <w:pPr>
+        <w:pStyle w:val="ListParagraph"/>
+        <w:numPr>
+          <w:ilvl w:val="0"/>
+          <w:numId w:val="5"/>
+        </w:numPr>
+      </w:pPr>
+      <w:r>
+        <w:t>Durability</w:t>
+      </w:r>
+    </w:p>
+    <w:p>
+      <w:pPr>
+        <w:pStyle w:val="ListParagraph"/>
+        <w:numPr>
+          <w:ilvl w:val="0"/>
+          <w:numId w:val="5"/>
+        </w:numPr>
+      </w:pPr>
+      <w:r>
+        <w:t>Maneuverability</w:t>
+      </w:r>
+    </w:p>
+    <w:p>
+      <w:pPr>
+        <w:pStyle w:val="ListParagraph"/>
+        <w:numPr>
+          <w:ilvl w:val="0"/>
+          <w:numId w:val="5"/>
+        </w:numPr>
+      </w:pPr>
+      <w:r>
+        <w:t>Aesthetic</w:t>
+      </w:r>
+    </w:p>
+    <w:p>
+      <w:pPr>
+        <w:pStyle w:val="ListParagraph"/>
+        <w:numPr>
+          <w:ilvl w:val="0"/>
+          <w:numId w:val="5"/>
+        </w:numPr>
+      </w:pPr>
+      <w:r>
+        <w:t>Stability in Flight</w:t>
+      </w:r>
+    </w:p>
+    <w:p/>
+    <w:tbl>
+      <w:tblPr>
+        <w:tblW w:w="10000" w:type="dxa"/>
+        <w:tblLook w:val="04A0" w:firstRow="1" w:lastRow="0" w:firstColumn="1" w:lastColumn="0" w:noHBand="0" w:noVBand="1"/>
+      </w:tblPr>
+      <w:tblGrid>
+        <w:gridCol w:w="3140"/>
+        <w:gridCol w:w="960"/>
+        <w:gridCol w:w="1420"/>
+        <w:gridCol w:w="1420"/>
+        <w:gridCol w:w="1020"/>
+        <w:gridCol w:w="1020"/>
+        <w:gridCol w:w="1020"/>
+      </w:tblGrid>
+      <w:tr>
+        <w:trPr>
+          <w:trHeight w:val="300"/>
+        </w:trPr>
+        <w:tc>
+          <w:tcPr>
+            <w:tcW w:w="3140" w:type="dxa"/>
+            <w:vMerge w:val="restart"/>
+            <w:tcBorders>
+              <w:top w:val="single" w:sz="4" w:space="0" w:color="auto"/>
+              <w:left w:val="single" w:sz="4" w:space="0" w:color="auto"/>
+              <w:bottom w:val="single" w:sz="4" w:space="0" w:color="000000"/>
+              <w:right w:val="single" w:sz="4" w:space="0" w:color="auto"/>
+            </w:tcBorders>
+            <w:shd w:val="clear" w:color="000000" w:fill="FFEB9C"/>
+            <w:noWrap/>
+            <w:vAlign w:val="bottom"/>
+            <w:hideMark/>
+          </w:tcPr>
+          <w:p>
+            <w:pPr>
+              <w:spacing w:after="0" w:line="240" w:lineRule="auto"/>
+              <w:jc w:val="center"/>
+              <w:rPr>
+                <w:rFonts w:ascii="Calibri" w:eastAsia="Times New Roman" w:hAnsi="Calibri" w:cs="Calibri"/>
+                <w:color w:val="9C5700"/>
+                <w:kern w:val="0"/>
+                <w14:ligatures w14:val="none"/>
+              </w:rPr>
+            </w:pPr>
+            <w:r>
+              <w:rPr>
+                <w:rFonts w:ascii="Calibri" w:eastAsia="Times New Roman" w:hAnsi="Calibri" w:cs="Calibri"/>
+                <w:color w:val="9C5700"/>
+                <w:kern w:val="0"/>
+                <w14:ligatures w14:val="none"/>
+              </w:rPr>
+              <w:t>Criteria</w:t>
+            </w:r>
+          </w:p>
+        </w:tc>
+        <w:tc>
+          <w:tcPr>
+            <w:tcW w:w="960" w:type="dxa"/>
+            <w:vMerge w:val="restart"/>
+            <w:tcBorders>
+              <w:top w:val="single" w:sz="4" w:space="0" w:color="auto"/>
+              <w:left w:val="single" w:sz="4" w:space="0" w:color="auto"/>
+              <w:bottom w:val="single" w:sz="4" w:space="0" w:color="000000"/>
+              <w:right w:val="single" w:sz="4" w:space="0" w:color="auto"/>
+            </w:tcBorders>
+            <w:shd w:val="clear" w:color="000000" w:fill="FFEB9C"/>
+            <w:noWrap/>
+            <w:vAlign w:val="bottom"/>
+            <w:hideMark/>
+          </w:tcPr>
+          <w:p>
+            <w:pPr>
+              <w:spacing w:after="0" w:line="240" w:lineRule="auto"/>
+              <w:jc w:val="center"/>
+              <w:rPr>
+                <w:rFonts w:ascii="Calibri" w:eastAsia="Times New Roman" w:hAnsi="Calibri" w:cs="Calibri"/>
+                <w:color w:val="9C5700"/>
+                <w:kern w:val="0"/>
+                <w14:ligatures w14:val="none"/>
+              </w:rPr>
+            </w:pPr>
+            <w:r>
+              <w:rPr>
+                <w:rFonts w:ascii="Calibri" w:eastAsia="Times New Roman" w:hAnsi="Calibri" w:cs="Calibri"/>
+                <w:color w:val="9C5700"/>
+                <w:kern w:val="0"/>
+                <w14:ligatures w14:val="none"/>
+              </w:rPr>
+              <w:t>Weight</w:t>
+            </w:r>
+          </w:p>
+        </w:tc>
+        <w:tc>
+          <w:tcPr>
+            <w:tcW w:w="1420" w:type="dxa"/>
+            <w:tcBorders>
+              <w:top w:val="single" w:sz="4" w:space="0" w:color="auto"/>
+              <w:left w:val="nil"/>
+              <w:bottom w:val="single" w:sz="4" w:space="0" w:color="auto"/>
+              <w:right w:val="nil"/>
+            </w:tcBorders>
+            <w:shd w:val="clear" w:color="000000" w:fill="FFEB9C"/>
+            <w:noWrap/>
+            <w:vAlign w:val="bottom"/>
+            <w:hideMark/>
+          </w:tcPr>
+          <w:p>
+            <w:pPr>
+              <w:spacing w:after="0" w:line="240" w:lineRule="auto"/>
+              <w:rPr>
+                <w:rFonts w:ascii="Calibri" w:eastAsia="Times New Roman" w:hAnsi="Calibri" w:cs="Calibri"/>
+                <w:color w:val="9C5700"/>
+                <w:kern w:val="0"/>
+                <w14:ligatures w14:val="none"/>
+              </w:rPr>
+            </w:pPr>
+            <w:r>
+              <w:rPr>
+                <w:rFonts w:ascii="Calibri" w:eastAsia="Times New Roman" w:hAnsi="Calibri" w:cs="Calibri"/>
+                <w:color w:val="9C5700"/>
+                <w:kern w:val="0"/>
+                <w14:ligatures w14:val="none"/>
+              </w:rPr>
+              <w:t>Twin Boom 1E</w:t>
+            </w:r>
+          </w:p>
+        </w:tc>
+        <w:tc>
+          <w:tcPr>
+            <w:tcW w:w="1420" w:type="dxa"/>
+            <w:tcBorders>
+              <w:top w:val="single" w:sz="4" w:space="0" w:color="auto"/>
+              <w:left w:val="single" w:sz="4" w:space="0" w:color="auto"/>
+              <w:bottom w:val="single" w:sz="4" w:space="0" w:color="auto"/>
+              <w:right w:val="single" w:sz="4" w:space="0" w:color="auto"/>
+            </w:tcBorders>
+            <w:shd w:val="clear" w:color="000000" w:fill="FFEB9C"/>
+            <w:noWrap/>
+            <w:vAlign w:val="bottom"/>
+            <w:hideMark/>
+          </w:tcPr>
+          <w:p>
+            <w:pPr>
+              <w:spacing w:after="0" w:line="240" w:lineRule="auto"/>
+              <w:rPr>
+                <w:rFonts w:ascii="Calibri" w:eastAsia="Times New Roman" w:hAnsi="Calibri" w:cs="Calibri"/>
+                <w:color w:val="9C5700"/>
+                <w:kern w:val="0"/>
+                <w14:ligatures w14:val="none"/>
+              </w:rPr>
+            </w:pPr>
+            <w:r>
+              <w:rPr>
+                <w:rFonts w:ascii="Calibri" w:eastAsia="Times New Roman" w:hAnsi="Calibri" w:cs="Calibri"/>
+                <w:color w:val="9C5700"/>
+                <w:kern w:val="0"/>
+                <w14:ligatures w14:val="none"/>
+              </w:rPr>
+              <w:t>Twin Boom 2E</w:t>
+            </w:r>
+          </w:p>
+        </w:tc>
+        <w:tc>
+          <w:tcPr>
+            <w:tcW w:w="1020" w:type="dxa"/>
+            <w:tcBorders>
+              <w:top w:val="single" w:sz="4" w:space="0" w:color="auto"/>
+              <w:left w:val="nil"/>
+              <w:bottom w:val="single" w:sz="4" w:space="0" w:color="auto"/>
+              <w:right w:val="single" w:sz="4" w:space="0" w:color="auto"/>
+            </w:tcBorders>
+            <w:shd w:val="clear" w:color="000000" w:fill="FFEB9C"/>
+            <w:noWrap/>
+            <w:vAlign w:val="bottom"/>
+            <w:hideMark/>
+          </w:tcPr>
+          <w:p>
+            <w:pPr>
+              <w:spacing w:after="0" w:line="240" w:lineRule="auto"/>
+              <w:rPr>
+                <w:rFonts w:ascii="Calibri" w:eastAsia="Times New Roman" w:hAnsi="Calibri" w:cs="Calibri"/>
+                <w:color w:val="9C5700"/>
+                <w:kern w:val="0"/>
+                <w14:ligatures w14:val="none"/>
+              </w:rPr>
+            </w:pPr>
+            <w:r>
+              <w:rPr>
+                <w:rFonts w:ascii="Calibri" w:eastAsia="Times New Roman" w:hAnsi="Calibri" w:cs="Calibri"/>
+                <w:color w:val="9C5700"/>
+                <w:kern w:val="0"/>
+                <w14:ligatures w14:val="none"/>
+              </w:rPr>
+              <w:t>Trainer 1E</w:t>
+            </w:r>
+          </w:p>
+        </w:tc>
+        <w:tc>
+          <w:tcPr>
+            <w:tcW w:w="1020" w:type="dxa"/>
+            <w:tcBorders>
+              <w:top w:val="single" w:sz="4" w:space="0" w:color="auto"/>
+              <w:left w:val="nil"/>
+              <w:bottom w:val="single" w:sz="4" w:space="0" w:color="auto"/>
+              <w:right w:val="single" w:sz="4" w:space="0" w:color="auto"/>
+            </w:tcBorders>
+            <w:shd w:val="clear" w:color="000000" w:fill="FFEB9C"/>
+            <w:noWrap/>
+            <w:vAlign w:val="bottom"/>
+            <w:hideMark/>
+          </w:tcPr>
+          <w:p>
+            <w:pPr>
+              <w:spacing w:after="0" w:line="240" w:lineRule="auto"/>
+              <w:rPr>
+                <w:rFonts w:ascii="Calibri" w:eastAsia="Times New Roman" w:hAnsi="Calibri" w:cs="Calibri"/>
+                <w:color w:val="9C5700"/>
+                <w:kern w:val="0"/>
+                <w14:ligatures w14:val="none"/>
+              </w:rPr>
+            </w:pPr>
+            <w:r>
+              <w:rPr>
+                <w:rFonts w:ascii="Calibri" w:eastAsia="Times New Roman" w:hAnsi="Calibri" w:cs="Calibri"/>
+                <w:color w:val="9C5700"/>
+                <w:kern w:val="0"/>
+                <w14:ligatures w14:val="none"/>
+              </w:rPr>
+              <w:t>Trainer 2E</w:t>
+            </w:r>
+          </w:p>
+        </w:tc>
+        <w:tc>
+          <w:tcPr>
+            <w:tcW w:w="1020" w:type="dxa"/>
+            <w:tcBorders>
+              <w:top w:val="single" w:sz="4" w:space="0" w:color="auto"/>
+              <w:left w:val="nil"/>
+              <w:bottom w:val="single" w:sz="4" w:space="0" w:color="auto"/>
+              <w:right w:val="single" w:sz="4" w:space="0" w:color="auto"/>
+            </w:tcBorders>
+            <w:shd w:val="clear" w:color="000000" w:fill="FFEB9C"/>
+            <w:noWrap/>
+            <w:vAlign w:val="bottom"/>
+            <w:hideMark/>
+          </w:tcPr>
+          <w:p>
+            <w:pPr>
+              <w:spacing w:after="0" w:line="240" w:lineRule="auto"/>
+              <w:rPr>
+                <w:rFonts w:ascii="Calibri" w:eastAsia="Times New Roman" w:hAnsi="Calibri" w:cs="Calibri"/>
+                <w:color w:val="9C5700"/>
+                <w:kern w:val="0"/>
+                <w14:ligatures w14:val="none"/>
+              </w:rPr>
+            </w:pPr>
+            <w:r>
+              <w:rPr>
+                <w:rFonts w:ascii="Calibri" w:eastAsia="Times New Roman" w:hAnsi="Calibri" w:cs="Calibri"/>
+                <w:color w:val="9C5700"/>
+                <w:kern w:val="0"/>
+                <w14:ligatures w14:val="none"/>
+              </w:rPr>
+              <w:t>Trainer 4E</w:t>
+            </w:r>
+          </w:p>
+        </w:tc>
+      </w:tr>
+      <w:tr>
+        <w:trPr>
+          <w:trHeight w:val="300"/>
+        </w:trPr>
+        <w:tc>
+          <w:tcPr>
+            <w:tcW w:w="3140" w:type="dxa"/>
+            <w:vMerge/>
+            <w:tcBorders>
+              <w:top w:val="single" w:sz="4" w:space="0" w:color="auto"/>
+              <w:left w:val="single" w:sz="4" w:space="0" w:color="auto"/>
+              <w:bottom w:val="single" w:sz="4" w:space="0" w:color="000000"/>
+              <w:right w:val="single" w:sz="4" w:space="0" w:color="auto"/>
+            </w:tcBorders>
+            <w:vAlign w:val="center"/>
+            <w:hideMark/>
+          </w:tcPr>
+          <w:p>
+            <w:pPr>
+              <w:spacing w:after="0" w:line="240" w:lineRule="auto"/>
+              <w:rPr>
+                <w:rFonts w:ascii="Calibri" w:eastAsia="Times New Roman" w:hAnsi="Calibri" w:cs="Calibri"/>
+                <w:color w:val="9C5700"/>
+                <w:kern w:val="0"/>
+                <w14:ligatures w14:val="none"/>
+              </w:rPr>
+            </w:pPr>
+          </w:p>
+        </w:tc>
+        <w:tc>
+          <w:tcPr>
+            <w:tcW w:w="960" w:type="dxa"/>
+            <w:vMerge/>
+            <w:tcBorders>
+              <w:top w:val="single" w:sz="4" w:space="0" w:color="auto"/>
+              <w:left w:val="single" w:sz="4" w:space="0" w:color="auto"/>
+              <w:bottom w:val="single" w:sz="4" w:space="0" w:color="000000"/>
+              <w:right w:val="single" w:sz="4" w:space="0" w:color="auto"/>
+            </w:tcBorders>
+            <w:vAlign w:val="center"/>
+            <w:hideMark/>
+          </w:tcPr>
+          <w:p>
+            <w:pPr>
+              <w:spacing w:after="0" w:line="240" w:lineRule="auto"/>
+              <w:rPr>
+                <w:rFonts w:ascii="Calibri" w:eastAsia="Times New Roman" w:hAnsi="Calibri" w:cs="Calibri"/>
+                <w:color w:val="9C5700"/>
+                <w:kern w:val="0"/>
+                <w14:ligatures w14:val="none"/>
+              </w:rPr>
+            </w:pPr>
+          </w:p>
+        </w:tc>
+        <w:tc>
+          <w:tcPr>
+            <w:tcW w:w="1420" w:type="dxa"/>
+            <w:tcBorders>
+              <w:top w:val="nil"/>
+              <w:left w:val="nil"/>
+              <w:bottom w:val="single" w:sz="4" w:space="0" w:color="auto"/>
+              <w:right w:val="single" w:sz="4" w:space="0" w:color="auto"/>
+            </w:tcBorders>
+            <w:shd w:val="clear" w:color="000000" w:fill="C6EFCE"/>
+            <w:noWrap/>
+            <w:vAlign w:val="bottom"/>
+            <w:hideMark/>
+          </w:tcPr>
+          <w:p>
+            <w:pPr>
+              <w:spacing w:after="0" w:line="240" w:lineRule="auto"/>
+              <w:rPr>
+                <w:rFonts w:ascii="Calibri" w:eastAsia="Times New Roman" w:hAnsi="Calibri" w:cs="Calibri"/>
+                <w:color w:val="006100"/>
+                <w:kern w:val="0"/>
+                <w14:ligatures w14:val="none"/>
+              </w:rPr>
+            </w:pPr>
+            <w:r>
+              <w:rPr>
+                <w:rFonts w:ascii="Calibri" w:eastAsia="Times New Roman" w:hAnsi="Calibri" w:cs="Calibri"/>
+                <w:color w:val="006100"/>
+                <w:kern w:val="0"/>
+                <w14:ligatures w14:val="none"/>
+              </w:rPr>
+              <w:t>Score</w:t>
+            </w:r>
+          </w:p>
+        </w:tc>
+        <w:tc>
+          <w:tcPr>
+            <w:tcW w:w="1420" w:type="dxa"/>
+            <w:tcBorders>
+              <w:top w:val="nil"/>
+              <w:left w:val="nil"/>
+              <w:bottom w:val="single" w:sz="4" w:space="0" w:color="auto"/>
+              <w:right w:val="single" w:sz="4" w:space="0" w:color="auto"/>
+            </w:tcBorders>
+            <w:shd w:val="clear" w:color="000000" w:fill="C6EFCE"/>
+            <w:noWrap/>
+            <w:vAlign w:val="bottom"/>
+            <w:hideMark/>
+          </w:tcPr>
+          <w:p>
+            <w:pPr>
+              <w:spacing w:after="0" w:line="240" w:lineRule="auto"/>
+              <w:rPr>
+                <w:rFonts w:ascii="Calibri" w:eastAsia="Times New Roman" w:hAnsi="Calibri" w:cs="Calibri"/>
+                <w:color w:val="006100"/>
+                <w:kern w:val="0"/>
+                <w14:ligatures w14:val="none"/>
+              </w:rPr>
+            </w:pPr>
+            <w:r>
+              <w:rPr>
+                <w:rFonts w:ascii="Calibri" w:eastAsia="Times New Roman" w:hAnsi="Calibri" w:cs="Calibri"/>
+                <w:color w:val="006100"/>
+                <w:kern w:val="0"/>
+                <w14:ligatures w14:val="none"/>
+              </w:rPr>
+              <w:t>Score</w:t>
+            </w:r>
+          </w:p>
+        </w:tc>
+        <w:tc>
+          <w:tcPr>
+            <w:tcW w:w="1020" w:type="dxa"/>
+            <w:tcBorders>
+              <w:top w:val="nil"/>
+              <w:left w:val="nil"/>
+              <w:bottom w:val="single" w:sz="4" w:space="0" w:color="auto"/>
+              <w:right w:val="single" w:sz="4" w:space="0" w:color="auto"/>
+            </w:tcBorders>
+            <w:shd w:val="clear" w:color="000000" w:fill="C6EFCE"/>
+            <w:noWrap/>
+            <w:vAlign w:val="bottom"/>
+            <w:hideMark/>
+          </w:tcPr>
+          <w:p>
+            <w:pPr>
+              <w:spacing w:after="0" w:line="240" w:lineRule="auto"/>
+              <w:rPr>
+                <w:rFonts w:ascii="Calibri" w:eastAsia="Times New Roman" w:hAnsi="Calibri" w:cs="Calibri"/>
+                <w:color w:val="006100"/>
+                <w:kern w:val="0"/>
+                <w14:ligatures w14:val="none"/>
+              </w:rPr>
+            </w:pPr>
+            <w:r>
+              <w:rPr>
+                <w:rFonts w:ascii="Calibri" w:eastAsia="Times New Roman" w:hAnsi="Calibri" w:cs="Calibri"/>
+                <w:color w:val="006100"/>
+                <w:kern w:val="0"/>
+                <w14:ligatures w14:val="none"/>
+              </w:rPr>
+              <w:t>Score</w:t>
+            </w:r>
+          </w:p>
+        </w:tc>
+        <w:tc>
+          <w:tcPr>
+            <w:tcW w:w="1020" w:type="dxa"/>
+            <w:tcBorders>
+              <w:top w:val="nil"/>
+              <w:left w:val="nil"/>
+              <w:bottom w:val="single" w:sz="4" w:space="0" w:color="auto"/>
+              <w:right w:val="single" w:sz="4" w:space="0" w:color="auto"/>
+            </w:tcBorders>
+            <w:shd w:val="clear" w:color="000000" w:fill="C6EFCE"/>
+            <w:noWrap/>
+            <w:vAlign w:val="bottom"/>
+            <w:hideMark/>
+          </w:tcPr>
+          <w:p>
+            <w:pPr>
+              <w:spacing w:after="0" w:line="240" w:lineRule="auto"/>
+              <w:rPr>
+                <w:rFonts w:ascii="Calibri" w:eastAsia="Times New Roman" w:hAnsi="Calibri" w:cs="Calibri"/>
+                <w:color w:val="006100"/>
+                <w:kern w:val="0"/>
+                <w14:ligatures w14:val="none"/>
+              </w:rPr>
+            </w:pPr>
+            <w:r>
+              <w:rPr>
+                <w:rFonts w:ascii="Calibri" w:eastAsia="Times New Roman" w:hAnsi="Calibri" w:cs="Calibri"/>
+                <w:color w:val="006100"/>
+                <w:kern w:val="0"/>
+                <w14:ligatures w14:val="none"/>
+              </w:rPr>
+              <w:t>Score</w:t>
+            </w:r>
+          </w:p>
+        </w:tc>
+        <w:tc>
+          <w:tcPr>
+            <w:tcW w:w="1020" w:type="dxa"/>
+            <w:tcBorders>
+              <w:top w:val="nil"/>
+              <w:left w:val="nil"/>
+              <w:bottom w:val="single" w:sz="4" w:space="0" w:color="auto"/>
+              <w:right w:val="single" w:sz="4" w:space="0" w:color="auto"/>
+            </w:tcBorders>
+            <w:shd w:val="clear" w:color="000000" w:fill="C6EFCE"/>
+            <w:noWrap/>
+            <w:vAlign w:val="bottom"/>
+            <w:hideMark/>
+          </w:tcPr>
+          <w:p>
+            <w:pPr>
+              <w:spacing w:after="0" w:line="240" w:lineRule="auto"/>
+              <w:rPr>
+                <w:rFonts w:ascii="Calibri" w:eastAsia="Times New Roman" w:hAnsi="Calibri" w:cs="Calibri"/>
+                <w:color w:val="006100"/>
+                <w:kern w:val="0"/>
+                <w14:ligatures w14:val="none"/>
+              </w:rPr>
+            </w:pPr>
+            <w:r>
+              <w:rPr>
+                <w:rFonts w:ascii="Calibri" w:eastAsia="Times New Roman" w:hAnsi="Calibri" w:cs="Calibri"/>
+                <w:color w:val="006100"/>
+                <w:kern w:val="0"/>
+                <w14:ligatures w14:val="none"/>
+              </w:rPr>
+              <w:t>Score</w:t>
+            </w:r>
+          </w:p>
+        </w:tc>
+      </w:tr>
+      <w:tr>
+        <w:trPr>
+          <w:trHeight w:val="300"/>
+        </w:trPr>
+        <w:tc>
+          <w:tcPr>
+            <w:tcW w:w="3140" w:type="dxa"/>
+            <w:tcBorders>
+              <w:top w:val="nil"/>
+              <w:left w:val="single" w:sz="4" w:space="0" w:color="auto"/>
+              <w:bottom w:val="single" w:sz="4" w:space="0" w:color="auto"/>
+              <w:right w:val="single" w:sz="4" w:space="0" w:color="auto"/>
+            </w:tcBorders>
+            <w:shd w:val="clear" w:color="000000" w:fill="8EA9DB"/>
+            <w:noWrap/>
+            <w:vAlign w:val="center"/>
+            <w:hideMark/>
+          </w:tcPr>
+          <w:p>
+            <w:pPr>
+              <w:spacing w:after="0" w:line="240" w:lineRule="auto"/>
+              <w:jc w:val="center"/>
+              <w:rPr>
+                <w:rFonts w:ascii="Calibri" w:eastAsia="Times New Roman" w:hAnsi="Calibri" w:cs="Calibri"/>
+                <w:color w:val="000000"/>
+                <w:kern w:val="0"/>
+                <w14:ligatures w14:val="none"/>
+              </w:rPr>
+            </w:pPr>
+            <w:r>
+              <w:rPr>
+                <w:rFonts w:ascii="Calibri" w:eastAsia="Times New Roman" w:hAnsi="Calibri" w:cstheme="minorHAnsi"/>
+                <w:color w:val="000000"/>
+                <w:kern w:val="0"/>
+                <w14:ligatures w14:val="none"/>
+              </w:rPr>
+              <w:t>Expected Ease of Designing</w:t>
+            </w:r>
+          </w:p>
+        </w:tc>
+        <w:tc>
+          <w:tcPr>
+            <w:tcW w:w="960" w:type="dxa"/>
+            <w:tcBorders>
+              <w:top w:val="nil"/>
+              <w:left w:val="nil"/>
+              <w:bottom w:val="single" w:sz="4" w:space="0" w:color="auto"/>
+              <w:right w:val="single" w:sz="4" w:space="0" w:color="auto"/>
+            </w:tcBorders>
+            <w:shd w:val="clear" w:color="000000" w:fill="8EA9DB"/>
+            <w:noWrap/>
+            <w:vAlign w:val="bottom"/>
+            <w:hideMark/>
+          </w:tcPr>
+          <w:p>
+            <w:pPr>
+              <w:spacing w:after="0" w:line="240" w:lineRule="auto"/>
+              <w:jc w:val="right"/>
+              <w:rPr>
+                <w:rFonts w:ascii="Calibri" w:eastAsia="Times New Roman" w:hAnsi="Calibri" w:cs="Calibri"/>
+                <w:color w:val="000000"/>
+                <w:kern w:val="0"/>
+                <w14:ligatures w14:val="none"/>
+              </w:rPr>
+            </w:pPr>
+            <w:r>
+              <w:rPr>
+                <w:rFonts w:ascii="Calibri" w:eastAsia="Times New Roman" w:hAnsi="Calibri" w:cs="Calibri"/>
+                <w:color w:val="000000"/>
+                <w:kern w:val="0"/>
+                <w14:ligatures w14:val="none"/>
+              </w:rPr>
+              <w:t>15</w:t>
+            </w:r>
+          </w:p>
+        </w:tc>
+        <w:tc>
+          <w:tcPr>
+            <w:tcW w:w="1420" w:type="dxa"/>
+            <w:tcBorders>
+              <w:top w:val="nil"/>
+              <w:left w:val="nil"/>
+              <w:bottom w:val="single" w:sz="4" w:space="0" w:color="auto"/>
+              <w:right w:val="single" w:sz="4" w:space="0" w:color="auto"/>
+            </w:tcBorders>
+            <w:shd w:val="clear" w:color="000000" w:fill="C6EFCE"/>
+            <w:noWrap/>
+            <w:vAlign w:val="bottom"/>
+            <w:hideMark/>
+          </w:tcPr>
+          <w:p>
+            <w:pPr>
+              <w:spacing w:after="0" w:line="240" w:lineRule="auto"/>
+              <w:jc w:val="right"/>
+              <w:rPr>
+                <w:rFonts w:ascii="Calibri" w:eastAsia="Times New Roman" w:hAnsi="Calibri" w:cs="Calibri"/>
+                <w:color w:val="006100"/>
+                <w:kern w:val="0"/>
+                <w14:ligatures w14:val="none"/>
+              </w:rPr>
+            </w:pPr>
+            <w:r>
+              <w:rPr>
+                <w:rFonts w:ascii="Calibri" w:eastAsia="Times New Roman" w:hAnsi="Calibri" w:cs="Calibri"/>
+                <w:color w:val="006100"/>
+                <w:kern w:val="0"/>
+                <w14:ligatures w14:val="none"/>
+              </w:rPr>
+              <w:t>6</w:t>
+            </w:r>
+          </w:p>
+        </w:tc>
+        <w:tc>
+          <w:tcPr>
+            <w:tcW w:w="1420" w:type="dxa"/>
+            <w:tcBorders>
+              <w:top w:val="nil"/>
+              <w:left w:val="nil"/>
+              <w:bottom w:val="single" w:sz="4" w:space="0" w:color="auto"/>
+              <w:right w:val="single" w:sz="4" w:space="0" w:color="auto"/>
+            </w:tcBorders>
+            <w:shd w:val="clear" w:color="000000" w:fill="C6EFCE"/>
+            <w:noWrap/>
+            <w:vAlign w:val="bottom"/>
+            <w:hideMark/>
+          </w:tcPr>
+          <w:p>
+            <w:pPr>
+              <w:spacing w:after="0" w:line="240" w:lineRule="auto"/>
+              <w:jc w:val="right"/>
+              <w:rPr>
+                <w:rFonts w:ascii="Calibri" w:eastAsia="Times New Roman" w:hAnsi="Calibri" w:cs="Calibri"/>
+                <w:color w:val="006100"/>
+                <w:kern w:val="0"/>
+                <w14:ligatures w14:val="none"/>
+              </w:rPr>
+            </w:pPr>
+            <w:r>
+              <w:rPr>
+                <w:rFonts w:ascii="Calibri" w:eastAsia="Times New Roman" w:hAnsi="Calibri" w:cs="Calibri"/>
+                <w:color w:val="006100"/>
+                <w:kern w:val="0"/>
+                <w14:ligatures w14:val="none"/>
+              </w:rPr>
+              <w:t>6</w:t>
+            </w:r>
+          </w:p>
+        </w:tc>
+        <w:tc>
+          <w:tcPr>
+            <w:tcW w:w="1020" w:type="dxa"/>
+            <w:tcBorders>
+              <w:top w:val="nil"/>
+              <w:left w:val="nil"/>
+              <w:bottom w:val="single" w:sz="4" w:space="0" w:color="auto"/>
+              <w:right w:val="single" w:sz="4" w:space="0" w:color="auto"/>
+            </w:tcBorders>
+            <w:shd w:val="clear" w:color="000000" w:fill="C6EFCE"/>
+            <w:noWrap/>
+            <w:vAlign w:val="bottom"/>
+            <w:hideMark/>
+          </w:tcPr>
+          <w:p>
+            <w:pPr>
+              <w:spacing w:after="0" w:line="240" w:lineRule="auto"/>
+              <w:jc w:val="right"/>
+              <w:rPr>
+                <w:rFonts w:ascii="Calibri" w:eastAsia="Times New Roman" w:hAnsi="Calibri" w:cs="Calibri"/>
+                <w:color w:val="006100"/>
+                <w:kern w:val="0"/>
+                <w14:ligatures w14:val="none"/>
+              </w:rPr>
+            </w:pPr>
+            <w:r>
+              <w:rPr>
+                <w:rFonts w:ascii="Calibri" w:eastAsia="Times New Roman" w:hAnsi="Calibri" w:cs="Calibri"/>
+                <w:color w:val="006100"/>
+                <w:kern w:val="0"/>
+                <w14:ligatures w14:val="none"/>
+              </w:rPr>
+              <w:t>12</w:t>
+            </w:r>
+          </w:p>
+        </w:tc>
+        <w:tc>
+          <w:tcPr>
+            <w:tcW w:w="1020" w:type="dxa"/>
+            <w:tcBorders>
+              <w:top w:val="nil"/>
+              <w:left w:val="nil"/>
+              <w:bottom w:val="single" w:sz="4" w:space="0" w:color="auto"/>
+              <w:right w:val="single" w:sz="4" w:space="0" w:color="auto"/>
+            </w:tcBorders>
+            <w:shd w:val="clear" w:color="000000" w:fill="C6EFCE"/>
+            <w:noWrap/>
+            <w:vAlign w:val="bottom"/>
+            <w:hideMark/>
+          </w:tcPr>
+          <w:p>
+            <w:pPr>
+              <w:spacing w:after="0" w:line="240" w:lineRule="auto"/>
+              <w:jc w:val="right"/>
+              <w:rPr>
+                <w:rFonts w:ascii="Calibri" w:eastAsia="Times New Roman" w:hAnsi="Calibri" w:cs="Calibri"/>
+                <w:color w:val="006100"/>
+                <w:kern w:val="0"/>
+                <w14:ligatures w14:val="none"/>
+              </w:rPr>
+            </w:pPr>
+            <w:r>
+              <w:rPr>
+                <w:rFonts w:ascii="Calibri" w:eastAsia="Times New Roman" w:hAnsi="Calibri" w:cs="Calibri"/>
+                <w:color w:val="006100"/>
+                <w:kern w:val="0"/>
+                <w14:ligatures w14:val="none"/>
+              </w:rPr>
+              <w:t>9</w:t>
+            </w:r>
+          </w:p>
+        </w:tc>
+        <w:tc>
+          <w:tcPr>
+            <w:tcW w:w="1020" w:type="dxa"/>
+            <w:tcBorders>
+              <w:top w:val="nil"/>
+              <w:left w:val="nil"/>
+              <w:bottom w:val="single" w:sz="4" w:space="0" w:color="auto"/>
+              <w:right w:val="single" w:sz="4" w:space="0" w:color="auto"/>
+            </w:tcBorders>
+            <w:shd w:val="clear" w:color="000000" w:fill="C6EFCE"/>
+            <w:noWrap/>
+            <w:vAlign w:val="bottom"/>
+            <w:hideMark/>
+          </w:tcPr>
+          <w:p>
+            <w:pPr>
+              <w:spacing w:after="0" w:line="240" w:lineRule="auto"/>
+              <w:jc w:val="right"/>
+              <w:rPr>
+                <w:rFonts w:ascii="Calibri" w:eastAsia="Times New Roman" w:hAnsi="Calibri" w:cs="Calibri"/>
+                <w:color w:val="006100"/>
+                <w:kern w:val="0"/>
+                <w14:ligatures w14:val="none"/>
+              </w:rPr>
+            </w:pPr>
+            <w:r>
+              <w:rPr>
+                <w:rFonts w:ascii="Calibri" w:eastAsia="Times New Roman" w:hAnsi="Calibri" w:cs="Calibri"/>
+                <w:color w:val="006100"/>
+                <w:kern w:val="0"/>
+                <w14:ligatures w14:val="none"/>
+              </w:rPr>
+              <w:t>6</w:t>
+            </w:r>
+          </w:p>
+        </w:tc>
+      </w:tr>
+      <w:tr>
+        <w:trPr>
+          <w:trHeight w:val="300"/>
+        </w:trPr>
+        <w:tc>
+          <w:tcPr>
+            <w:tcW w:w="3140" w:type="dxa"/>
+            <w:tcBorders>
+              <w:top w:val="nil"/>
+              <w:left w:val="single" w:sz="4" w:space="0" w:color="auto"/>
+              <w:bottom w:val="single" w:sz="4" w:space="0" w:color="auto"/>
+              <w:right w:val="single" w:sz="4" w:space="0" w:color="auto"/>
+            </w:tcBorders>
+            <w:shd w:val="clear" w:color="000000" w:fill="8EA9DB"/>
+            <w:noWrap/>
+            <w:vAlign w:val="center"/>
+            <w:hideMark/>
+          </w:tcPr>
+          <w:p>
+            <w:pPr>
+              <w:spacing w:after="0" w:line="240" w:lineRule="auto"/>
+              <w:jc w:val="center"/>
+              <w:rPr>
+                <w:rFonts w:ascii="Calibri" w:eastAsia="Times New Roman" w:hAnsi="Calibri" w:cs="Calibri"/>
+                <w:color w:val="000000"/>
+                <w:kern w:val="0"/>
+                <w14:ligatures w14:val="none"/>
+              </w:rPr>
+            </w:pPr>
+            <w:r>
+              <w:rPr>
+                <w:rFonts w:ascii="Calibri" w:eastAsia="Times New Roman" w:hAnsi="Calibri" w:cstheme="minorHAnsi"/>
+                <w:color w:val="000000"/>
+                <w:kern w:val="0"/>
+                <w14:ligatures w14:val="none"/>
+              </w:rPr>
+              <w:t>Expected Ease of Manufacturing</w:t>
+            </w:r>
+          </w:p>
+        </w:tc>
+        <w:tc>
+          <w:tcPr>
+            <w:tcW w:w="960" w:type="dxa"/>
+            <w:tcBorders>
+              <w:top w:val="nil"/>
+              <w:left w:val="nil"/>
+              <w:bottom w:val="single" w:sz="4" w:space="0" w:color="auto"/>
+              <w:right w:val="single" w:sz="4" w:space="0" w:color="auto"/>
+            </w:tcBorders>
+            <w:shd w:val="clear" w:color="000000" w:fill="8EA9DB"/>
+            <w:noWrap/>
+            <w:vAlign w:val="bottom"/>
+            <w:hideMark/>
+          </w:tcPr>
+          <w:p>
+            <w:pPr>
+              <w:spacing w:after="0" w:line="240" w:lineRule="auto"/>
+              <w:jc w:val="right"/>
+              <w:rPr>
+                <w:rFonts w:ascii="Calibri" w:eastAsia="Times New Roman" w:hAnsi="Calibri" w:cs="Calibri"/>
+                <w:color w:val="000000"/>
+                <w:kern w:val="0"/>
+                <w14:ligatures w14:val="none"/>
+              </w:rPr>
+            </w:pPr>
+            <w:r>
+              <w:rPr>
+                <w:rFonts w:ascii="Calibri" w:eastAsia="Times New Roman" w:hAnsi="Calibri" w:cs="Calibri"/>
+                <w:color w:val="000000"/>
+                <w:kern w:val="0"/>
+                <w14:ligatures w14:val="none"/>
+              </w:rPr>
+              <w:t>10</w:t>
+            </w:r>
+          </w:p>
+        </w:tc>
+        <w:tc>
+          <w:tcPr>
+            <w:tcW w:w="1420" w:type="dxa"/>
+            <w:tcBorders>
+              <w:top w:val="nil"/>
+              <w:left w:val="nil"/>
+              <w:bottom w:val="single" w:sz="4" w:space="0" w:color="auto"/>
+              <w:right w:val="single" w:sz="4" w:space="0" w:color="auto"/>
+            </w:tcBorders>
+            <w:shd w:val="clear" w:color="000000" w:fill="C6EFCE"/>
+            <w:noWrap/>
+            <w:vAlign w:val="bottom"/>
+            <w:hideMark/>
+          </w:tcPr>
+          <w:p>
+            <w:pPr>
+              <w:spacing w:after="0" w:line="240" w:lineRule="auto"/>
+              <w:jc w:val="right"/>
+              <w:rPr>
+                <w:rFonts w:ascii="Calibri" w:eastAsia="Times New Roman" w:hAnsi="Calibri" w:cs="Calibri"/>
+                <w:color w:val="006100"/>
+                <w:kern w:val="0"/>
+                <w14:ligatures w14:val="none"/>
+              </w:rPr>
+            </w:pPr>
+            <w:r>
+              <w:rPr>
+                <w:rFonts w:ascii="Calibri" w:eastAsia="Times New Roman" w:hAnsi="Calibri" w:cs="Calibri"/>
+                <w:color w:val="006100"/>
+                <w:kern w:val="0"/>
+                <w14:ligatures w14:val="none"/>
+              </w:rPr>
+              <w:t>6</w:t>
+            </w:r>
+          </w:p>
+        </w:tc>
+        <w:tc>
+          <w:tcPr>
+            <w:tcW w:w="1420" w:type="dxa"/>
+            <w:tcBorders>
+              <w:top w:val="nil"/>
+              <w:left w:val="nil"/>
+              <w:bottom w:val="single" w:sz="4" w:space="0" w:color="auto"/>
+              <w:right w:val="single" w:sz="4" w:space="0" w:color="auto"/>
+            </w:tcBorders>
+            <w:shd w:val="clear" w:color="000000" w:fill="C6EFCE"/>
+            <w:noWrap/>
+            <w:vAlign w:val="bottom"/>
+            <w:hideMark/>
+          </w:tcPr>
+          <w:p>
+            <w:pPr>
+              <w:spacing w:after="0" w:line="240" w:lineRule="auto"/>
+              <w:jc w:val="right"/>
+              <w:rPr>
+                <w:rFonts w:ascii="Calibri" w:eastAsia="Times New Roman" w:hAnsi="Calibri" w:cs="Calibri"/>
+                <w:color w:val="006100"/>
+                <w:kern w:val="0"/>
+                <w14:ligatures w14:val="none"/>
+              </w:rPr>
+            </w:pPr>
+            <w:r>
+              <w:rPr>
+                <w:rFonts w:ascii="Calibri" w:eastAsia="Times New Roman" w:hAnsi="Calibri" w:cs="Calibri"/>
+                <w:color w:val="006100"/>
+                <w:kern w:val="0"/>
+                <w14:ligatures w14:val="none"/>
+              </w:rPr>
+              <w:t>6</w:t>
+            </w:r>
+          </w:p>
+        </w:tc>
+        <w:tc>
+          <w:tcPr>
+            <w:tcW w:w="1020" w:type="dxa"/>
+            <w:tcBorders>
+              <w:top w:val="nil"/>
+              <w:left w:val="nil"/>
+              <w:bottom w:val="single" w:sz="4" w:space="0" w:color="auto"/>
+              <w:right w:val="single" w:sz="4" w:space="0" w:color="auto"/>
+            </w:tcBorders>
+            <w:shd w:val="clear" w:color="000000" w:fill="C6EFCE"/>
+            <w:noWrap/>
+            <w:vAlign w:val="bottom"/>
+            <w:hideMark/>
+          </w:tcPr>
+          <w:p>
+            <w:pPr>
+              <w:spacing w:after="0" w:line="240" w:lineRule="auto"/>
+              <w:jc w:val="right"/>
+              <w:rPr>
+                <w:rFonts w:ascii="Calibri" w:eastAsia="Times New Roman" w:hAnsi="Calibri" w:cs="Calibri"/>
+                <w:color w:val="006100"/>
+                <w:kern w:val="0"/>
+                <w14:ligatures w14:val="none"/>
+              </w:rPr>
+            </w:pPr>
+            <w:r>
+              <w:rPr>
+                <w:rFonts w:ascii="Calibri" w:eastAsia="Times New Roman" w:hAnsi="Calibri" w:cs="Calibri"/>
+                <w:color w:val="006100"/>
+                <w:kern w:val="0"/>
+                <w14:ligatures w14:val="none"/>
+              </w:rPr>
+              <w:t>8</w:t>
+            </w:r>
+          </w:p>
+        </w:tc>
+        <w:tc>
+          <w:tcPr>
+            <w:tcW w:w="1020" w:type="dxa"/>
+            <w:tcBorders>
+              <w:top w:val="nil"/>
+              <w:left w:val="nil"/>
+              <w:bottom w:val="single" w:sz="4" w:space="0" w:color="auto"/>
+              <w:right w:val="single" w:sz="4" w:space="0" w:color="auto"/>
+            </w:tcBorders>
+            <w:shd w:val="clear" w:color="000000" w:fill="C6EFCE"/>
+            <w:noWrap/>
+            <w:vAlign w:val="bottom"/>
+            <w:hideMark/>
+          </w:tcPr>
+          <w:p>
+            <w:pPr>
+              <w:spacing w:after="0" w:line="240" w:lineRule="auto"/>
+              <w:jc w:val="right"/>
+              <w:rPr>
+                <w:rFonts w:ascii="Calibri" w:eastAsia="Times New Roman" w:hAnsi="Calibri" w:cs="Calibri"/>
+                <w:color w:val="006100"/>
+                <w:kern w:val="0"/>
+                <w14:ligatures w14:val="none"/>
+              </w:rPr>
+            </w:pPr>
+            <w:r>
+              <w:rPr>
+                <w:rFonts w:ascii="Calibri" w:eastAsia="Times New Roman" w:hAnsi="Calibri" w:cs="Calibri"/>
+                <w:color w:val="006100"/>
+                <w:kern w:val="0"/>
+                <w14:ligatures w14:val="none"/>
+              </w:rPr>
+              <w:t>6</w:t>
+            </w:r>
+          </w:p>
+        </w:tc>
+        <w:tc>
+          <w:tcPr>
+            <w:tcW w:w="1020" w:type="dxa"/>
+            <w:tcBorders>
+              <w:top w:val="nil"/>
+              <w:left w:val="nil"/>
+              <w:bottom w:val="single" w:sz="4" w:space="0" w:color="auto"/>
+              <w:right w:val="single" w:sz="4" w:space="0" w:color="auto"/>
+            </w:tcBorders>
+            <w:shd w:val="clear" w:color="000000" w:fill="C6EFCE"/>
+            <w:noWrap/>
+            <w:vAlign w:val="bottom"/>
+            <w:hideMark/>
+          </w:tcPr>
+          <w:p>
+            <w:pPr>
+              <w:spacing w:after="0" w:line="240" w:lineRule="auto"/>
+              <w:jc w:val="right"/>
+              <w:rPr>
+                <w:rFonts w:ascii="Calibri" w:eastAsia="Times New Roman" w:hAnsi="Calibri" w:cs="Calibri"/>
+                <w:color w:val="006100"/>
+                <w:kern w:val="0"/>
+                <w14:ligatures w14:val="none"/>
+              </w:rPr>
+            </w:pPr>
+            <w:r>
+              <w:rPr>
+                <w:rFonts w:ascii="Calibri" w:eastAsia="Times New Roman" w:hAnsi="Calibri" w:cs="Calibri"/>
+                <w:color w:val="006100"/>
+                <w:kern w:val="0"/>
+                <w14:ligatures w14:val="none"/>
+              </w:rPr>
+              <w:t>6</w:t>
+            </w:r>
+          </w:p>
+        </w:tc>
+      </w:tr>
+      <w:tr>
+        <w:trPr>
+          <w:trHeight w:val="300"/>
+        </w:trPr>
+        <w:tc>
+          <w:tcPr>
+            <w:tcW w:w="3140" w:type="dxa"/>
+            <w:tcBorders>
+              <w:top w:val="nil"/>
+              <w:left w:val="single" w:sz="4" w:space="0" w:color="auto"/>
+              <w:bottom w:val="single" w:sz="4" w:space="0" w:color="auto"/>
+              <w:right w:val="single" w:sz="4" w:space="0" w:color="auto"/>
+            </w:tcBorders>
+            <w:shd w:val="clear" w:color="000000" w:fill="8EA9DB"/>
+            <w:noWrap/>
+            <w:vAlign w:val="center"/>
+            <w:hideMark/>
+          </w:tcPr>
+          <w:p>
+            <w:pPr>
+              <w:spacing w:after="0" w:line="240" w:lineRule="auto"/>
+              <w:jc w:val="center"/>
+              <w:rPr>
+                <w:rFonts w:ascii="Calibri" w:eastAsia="Times New Roman" w:hAnsi="Calibri" w:cs="Calibri"/>
+                <w:color w:val="000000"/>
+                <w:kern w:val="0"/>
+                <w14:ligatures w14:val="none"/>
+              </w:rPr>
+            </w:pPr>
+            <w:r>
+              <w:rPr>
+                <w:rFonts w:ascii="Calibri" w:eastAsia="Times New Roman" w:hAnsi="Calibri" w:cstheme="minorHAnsi"/>
+                <w:color w:val="000000"/>
+                <w:kern w:val="0"/>
+                <w14:ligatures w14:val="none"/>
+              </w:rPr>
+              <w:t>Expected Ease of assembling</w:t>
+            </w:r>
+          </w:p>
+        </w:tc>
+        <w:tc>
+          <w:tcPr>
+            <w:tcW w:w="960" w:type="dxa"/>
+            <w:tcBorders>
+              <w:top w:val="nil"/>
+              <w:left w:val="nil"/>
+              <w:bottom w:val="single" w:sz="4" w:space="0" w:color="auto"/>
+              <w:right w:val="single" w:sz="4" w:space="0" w:color="auto"/>
+            </w:tcBorders>
+            <w:shd w:val="clear" w:color="000000" w:fill="8EA9DB"/>
+            <w:noWrap/>
+            <w:vAlign w:val="bottom"/>
+            <w:hideMark/>
+          </w:tcPr>
+          <w:p>
+            <w:pPr>
+              <w:spacing w:after="0" w:line="240" w:lineRule="auto"/>
+              <w:jc w:val="right"/>
+              <w:rPr>
+                <w:rFonts w:ascii="Calibri" w:eastAsia="Times New Roman" w:hAnsi="Calibri" w:cs="Calibri"/>
+                <w:color w:val="000000"/>
+                <w:kern w:val="0"/>
+                <w14:ligatures w14:val="none"/>
+              </w:rPr>
+            </w:pPr>
+            <w:r>
+              <w:rPr>
+                <w:rFonts w:ascii="Calibri" w:eastAsia="Times New Roman" w:hAnsi="Calibri" w:cs="Calibri"/>
+                <w:color w:val="000000"/>
+                <w:kern w:val="0"/>
+                <w14:ligatures w14:val="none"/>
+              </w:rPr>
+              <w:t>15</w:t>
+            </w:r>
+          </w:p>
+        </w:tc>
+        <w:tc>
+          <w:tcPr>
+            <w:tcW w:w="1420" w:type="dxa"/>
+            <w:tcBorders>
+              <w:top w:val="nil"/>
+              <w:left w:val="nil"/>
+              <w:bottom w:val="single" w:sz="4" w:space="0" w:color="auto"/>
+              <w:right w:val="single" w:sz="4" w:space="0" w:color="auto"/>
+            </w:tcBorders>
+            <w:shd w:val="clear" w:color="000000" w:fill="C6EFCE"/>
+            <w:noWrap/>
+            <w:vAlign w:val="bottom"/>
+            <w:hideMark/>
+          </w:tcPr>
+          <w:p>
+            <w:pPr>
+              <w:spacing w:after="0" w:line="240" w:lineRule="auto"/>
+              <w:jc w:val="right"/>
+              <w:rPr>
+                <w:rFonts w:ascii="Calibri" w:eastAsia="Times New Roman" w:hAnsi="Calibri" w:cs="Calibri"/>
+                <w:color w:val="006100"/>
+                <w:kern w:val="0"/>
+                <w14:ligatures w14:val="none"/>
+              </w:rPr>
+            </w:pPr>
+            <w:r>
+              <w:rPr>
+                <w:rFonts w:ascii="Calibri" w:eastAsia="Times New Roman" w:hAnsi="Calibri" w:cs="Calibri"/>
+                <w:color w:val="006100"/>
+                <w:kern w:val="0"/>
+                <w14:ligatures w14:val="none"/>
+              </w:rPr>
+              <w:t>6</w:t>
+            </w:r>
+          </w:p>
+        </w:tc>
+        <w:tc>
+          <w:tcPr>
+            <w:tcW w:w="1420" w:type="dxa"/>
+            <w:tcBorders>
+              <w:top w:val="nil"/>
+              <w:left w:val="nil"/>
+              <w:bottom w:val="single" w:sz="4" w:space="0" w:color="auto"/>
+              <w:right w:val="single" w:sz="4" w:space="0" w:color="auto"/>
+            </w:tcBorders>
+            <w:shd w:val="clear" w:color="000000" w:fill="C6EFCE"/>
+            <w:noWrap/>
+            <w:vAlign w:val="bottom"/>
+            <w:hideMark/>
+          </w:tcPr>
+          <w:p>
+            <w:pPr>
+              <w:spacing w:after="0" w:line="240" w:lineRule="auto"/>
+              <w:jc w:val="right"/>
+              <w:rPr>
+                <w:rFonts w:ascii="Calibri" w:eastAsia="Times New Roman" w:hAnsi="Calibri" w:cs="Calibri"/>
+                <w:color w:val="006100"/>
+                <w:kern w:val="0"/>
+                <w14:ligatures w14:val="none"/>
+              </w:rPr>
+            </w:pPr>
+            <w:r>
+              <w:rPr>
+                <w:rFonts w:ascii="Calibri" w:eastAsia="Times New Roman" w:hAnsi="Calibri" w:cs="Calibri"/>
+                <w:color w:val="006100"/>
+                <w:kern w:val="0"/>
+                <w14:ligatures w14:val="none"/>
+              </w:rPr>
+              <w:t>6</w:t>
+            </w:r>
+          </w:p>
+        </w:tc>
+        <w:tc>
+          <w:tcPr>
+            <w:tcW w:w="1020" w:type="dxa"/>
+            <w:tcBorders>
+              <w:top w:val="nil"/>
+              <w:left w:val="nil"/>
+              <w:bottom w:val="single" w:sz="4" w:space="0" w:color="auto"/>
+              <w:right w:val="single" w:sz="4" w:space="0" w:color="auto"/>
+            </w:tcBorders>
+            <w:shd w:val="clear" w:color="000000" w:fill="C6EFCE"/>
+            <w:noWrap/>
+            <w:vAlign w:val="bottom"/>
+            <w:hideMark/>
+          </w:tcPr>
+          <w:p>
+            <w:pPr>
+              <w:spacing w:after="0" w:line="240" w:lineRule="auto"/>
+              <w:jc w:val="right"/>
+              <w:rPr>
+                <w:rFonts w:ascii="Calibri" w:eastAsia="Times New Roman" w:hAnsi="Calibri" w:cs="Calibri"/>
+                <w:color w:val="006100"/>
+                <w:kern w:val="0"/>
+                <w14:ligatures w14:val="none"/>
+              </w:rPr>
+            </w:pPr>
+            <w:r>
+              <w:rPr>
+                <w:rFonts w:ascii="Calibri" w:eastAsia="Times New Roman" w:hAnsi="Calibri" w:cs="Calibri"/>
+                <w:color w:val="006100"/>
+                <w:kern w:val="0"/>
+                <w14:ligatures w14:val="none"/>
+              </w:rPr>
+              <w:t>9</w:t>
+            </w:r>
+          </w:p>
+        </w:tc>
+        <w:tc>
+          <w:tcPr>
+            <w:tcW w:w="1020" w:type="dxa"/>
+            <w:tcBorders>
+              <w:top w:val="nil"/>
+              <w:left w:val="nil"/>
+              <w:bottom w:val="single" w:sz="4" w:space="0" w:color="auto"/>
+              <w:right w:val="single" w:sz="4" w:space="0" w:color="auto"/>
+            </w:tcBorders>
+            <w:shd w:val="clear" w:color="000000" w:fill="C6EFCE"/>
+            <w:noWrap/>
+            <w:vAlign w:val="bottom"/>
+            <w:hideMark/>
+          </w:tcPr>
+          <w:p>
+            <w:pPr>
+              <w:spacing w:after="0" w:line="240" w:lineRule="auto"/>
+              <w:jc w:val="right"/>
+              <w:rPr>
+                <w:rFonts w:ascii="Calibri" w:eastAsia="Times New Roman" w:hAnsi="Calibri" w:cs="Calibri"/>
+                <w:color w:val="006100"/>
+                <w:kern w:val="0"/>
+                <w14:ligatures w14:val="none"/>
+              </w:rPr>
+            </w:pPr>
+            <w:r>
+              <w:rPr>
+                <w:rFonts w:ascii="Calibri" w:eastAsia="Times New Roman" w:hAnsi="Calibri" w:cs="Calibri"/>
+                <w:color w:val="006100"/>
+                <w:kern w:val="0"/>
+                <w14:ligatures w14:val="none"/>
+              </w:rPr>
+              <w:t>9</w:t>
+            </w:r>
+          </w:p>
+        </w:tc>
+        <w:tc>
+          <w:tcPr>
+            <w:tcW w:w="1020" w:type="dxa"/>
+            <w:tcBorders>
+              <w:top w:val="nil"/>
+              <w:left w:val="nil"/>
+              <w:bottom w:val="single" w:sz="4" w:space="0" w:color="auto"/>
+              <w:right w:val="single" w:sz="4" w:space="0" w:color="auto"/>
+            </w:tcBorders>
+            <w:shd w:val="clear" w:color="000000" w:fill="C6EFCE"/>
+            <w:noWrap/>
+            <w:vAlign w:val="bottom"/>
+            <w:hideMark/>
+          </w:tcPr>
+          <w:p>
+            <w:pPr>
+              <w:spacing w:after="0" w:line="240" w:lineRule="auto"/>
+              <w:jc w:val="right"/>
+              <w:rPr>
+                <w:rFonts w:ascii="Calibri" w:eastAsia="Times New Roman" w:hAnsi="Calibri" w:cs="Calibri"/>
+                <w:color w:val="006100"/>
+                <w:kern w:val="0"/>
+                <w14:ligatures w14:val="none"/>
+              </w:rPr>
+            </w:pPr>
+            <w:r>
+              <w:rPr>
+                <w:rFonts w:ascii="Calibri" w:eastAsia="Times New Roman" w:hAnsi="Calibri" w:cs="Calibri"/>
+                <w:color w:val="006100"/>
+                <w:kern w:val="0"/>
+                <w14:ligatures w14:val="none"/>
+              </w:rPr>
+              <w:t>6</w:t>
+            </w:r>
+          </w:p>
+        </w:tc>
+      </w:tr>
+      <w:tr>
+        <w:trPr>
+          <w:trHeight w:val="300"/>
+        </w:trPr>
+        <w:tc>
+          <w:tcPr>
+            <w:tcW w:w="3140" w:type="dxa"/>
+            <w:tcBorders>
+              <w:top w:val="nil"/>
+              <w:left w:val="single" w:sz="4" w:space="0" w:color="auto"/>
+              <w:bottom w:val="single" w:sz="4" w:space="0" w:color="auto"/>
+              <w:right w:val="single" w:sz="4" w:space="0" w:color="auto"/>
+            </w:tcBorders>
+            <w:shd w:val="clear" w:color="000000" w:fill="8EA9DB"/>
+            <w:noWrap/>
+            <w:vAlign w:val="center"/>
+            <w:hideMark/>
+          </w:tcPr>
+          <w:p>
+            <w:pPr>
+              <w:spacing w:after="0" w:line="240" w:lineRule="auto"/>
+              <w:jc w:val="center"/>
+              <w:rPr>
+                <w:rFonts w:ascii="Calibri" w:eastAsia="Times New Roman" w:hAnsi="Calibri" w:cs="Calibri"/>
+                <w:color w:val="000000"/>
+                <w:kern w:val="0"/>
+                <w14:ligatures w14:val="none"/>
+              </w:rPr>
+            </w:pPr>
+            <w:r>
+              <w:rPr>
+                <w:rFonts w:ascii="Calibri" w:eastAsia="Times New Roman" w:hAnsi="Calibri" w:cstheme="minorHAnsi"/>
+                <w:color w:val="000000"/>
+                <w:kern w:val="0"/>
+                <w14:ligatures w14:val="none"/>
+              </w:rPr>
+              <w:t>Durability/Rigidity</w:t>
+            </w:r>
+          </w:p>
+        </w:tc>
+        <w:tc>
+          <w:tcPr>
+            <w:tcW w:w="960" w:type="dxa"/>
+            <w:tcBorders>
+              <w:top w:val="nil"/>
+              <w:left w:val="nil"/>
+              <w:bottom w:val="single" w:sz="4" w:space="0" w:color="auto"/>
+              <w:right w:val="single" w:sz="4" w:space="0" w:color="auto"/>
+            </w:tcBorders>
+            <w:shd w:val="clear" w:color="000000" w:fill="8EA9DB"/>
+            <w:noWrap/>
+            <w:vAlign w:val="bottom"/>
+            <w:hideMark/>
+          </w:tcPr>
+          <w:p>
+            <w:pPr>
+              <w:spacing w:after="0" w:line="240" w:lineRule="auto"/>
+              <w:jc w:val="right"/>
+              <w:rPr>
+                <w:rFonts w:ascii="Calibri" w:eastAsia="Times New Roman" w:hAnsi="Calibri" w:cs="Calibri"/>
+                <w:color w:val="000000"/>
+                <w:kern w:val="0"/>
+                <w14:ligatures w14:val="none"/>
+              </w:rPr>
+            </w:pPr>
+            <w:r>
+              <w:rPr>
+                <w:rFonts w:ascii="Calibri" w:eastAsia="Times New Roman" w:hAnsi="Calibri" w:cs="Calibri"/>
+                <w:color w:val="000000"/>
+                <w:kern w:val="0"/>
+                <w14:ligatures w14:val="none"/>
+              </w:rPr>
+              <w:t>10</w:t>
+            </w:r>
+          </w:p>
+        </w:tc>
+        <w:tc>
+          <w:tcPr>
+            <w:tcW w:w="1420" w:type="dxa"/>
+            <w:tcBorders>
+              <w:top w:val="nil"/>
+              <w:left w:val="nil"/>
+              <w:bottom w:val="single" w:sz="4" w:space="0" w:color="auto"/>
+              <w:right w:val="single" w:sz="4" w:space="0" w:color="auto"/>
+            </w:tcBorders>
+            <w:shd w:val="clear" w:color="000000" w:fill="C6EFCE"/>
+            <w:noWrap/>
+            <w:vAlign w:val="bottom"/>
+            <w:hideMark/>
+          </w:tcPr>
+          <w:p>
+            <w:pPr>
+              <w:spacing w:after="0" w:line="240" w:lineRule="auto"/>
+              <w:jc w:val="right"/>
+              <w:rPr>
+                <w:rFonts w:ascii="Calibri" w:eastAsia="Times New Roman" w:hAnsi="Calibri" w:cs="Calibri"/>
+                <w:color w:val="006100"/>
+                <w:kern w:val="0"/>
+                <w14:ligatures w14:val="none"/>
+              </w:rPr>
+            </w:pPr>
+            <w:r>
+              <w:rPr>
+                <w:rFonts w:ascii="Calibri" w:eastAsia="Times New Roman" w:hAnsi="Calibri" w:cs="Calibri"/>
+                <w:color w:val="006100"/>
+                <w:kern w:val="0"/>
+                <w14:ligatures w14:val="none"/>
+              </w:rPr>
+              <w:t>6</w:t>
+            </w:r>
+          </w:p>
+        </w:tc>
+        <w:tc>
+          <w:tcPr>
+            <w:tcW w:w="1420" w:type="dxa"/>
+            <w:tcBorders>
+              <w:top w:val="nil"/>
+              <w:left w:val="nil"/>
+              <w:bottom w:val="single" w:sz="4" w:space="0" w:color="auto"/>
+              <w:right w:val="single" w:sz="4" w:space="0" w:color="auto"/>
+            </w:tcBorders>
+            <w:shd w:val="clear" w:color="000000" w:fill="C6EFCE"/>
+            <w:noWrap/>
+            <w:vAlign w:val="bottom"/>
+            <w:hideMark/>
+          </w:tcPr>
+          <w:p>
+            <w:pPr>
+              <w:spacing w:after="0" w:line="240" w:lineRule="auto"/>
+              <w:jc w:val="right"/>
+              <w:rPr>
+                <w:rFonts w:ascii="Calibri" w:eastAsia="Times New Roman" w:hAnsi="Calibri" w:cs="Calibri"/>
+                <w:color w:val="006100"/>
+                <w:kern w:val="0"/>
+                <w14:ligatures w14:val="none"/>
+              </w:rPr>
+            </w:pPr>
+            <w:r>
+              <w:rPr>
+                <w:rFonts w:ascii="Calibri" w:eastAsia="Times New Roman" w:hAnsi="Calibri" w:cs="Calibri"/>
+                <w:color w:val="006100"/>
+                <w:kern w:val="0"/>
+                <w14:ligatures w14:val="none"/>
+              </w:rPr>
+              <w:t>6</w:t>
+            </w:r>
+          </w:p>
+        </w:tc>
+        <w:tc>
+          <w:tcPr>
+            <w:tcW w:w="1020" w:type="dxa"/>
+            <w:tcBorders>
+              <w:top w:val="nil"/>
+              <w:left w:val="nil"/>
+              <w:bottom w:val="single" w:sz="4" w:space="0" w:color="auto"/>
+              <w:right w:val="single" w:sz="4" w:space="0" w:color="auto"/>
+            </w:tcBorders>
+            <w:shd w:val="clear" w:color="000000" w:fill="C6EFCE"/>
+            <w:noWrap/>
+            <w:vAlign w:val="bottom"/>
+            <w:hideMark/>
+          </w:tcPr>
+          <w:p>
+            <w:pPr>
+              <w:spacing w:after="0" w:line="240" w:lineRule="auto"/>
+              <w:jc w:val="right"/>
+              <w:rPr>
+                <w:rFonts w:ascii="Calibri" w:eastAsia="Times New Roman" w:hAnsi="Calibri" w:cs="Calibri"/>
+                <w:color w:val="006100"/>
+                <w:kern w:val="0"/>
+                <w14:ligatures w14:val="none"/>
+              </w:rPr>
+            </w:pPr>
+            <w:r>
+              <w:rPr>
+                <w:rFonts w:ascii="Calibri" w:eastAsia="Times New Roman" w:hAnsi="Calibri" w:cs="Calibri"/>
+                <w:color w:val="006100"/>
+                <w:kern w:val="0"/>
+                <w14:ligatures w14:val="none"/>
+              </w:rPr>
+              <w:t>8</w:t>
+            </w:r>
+          </w:p>
+        </w:tc>
+        <w:tc>
+          <w:tcPr>
+            <w:tcW w:w="1020" w:type="dxa"/>
+            <w:tcBorders>
+              <w:top w:val="nil"/>
+              <w:left w:val="nil"/>
+              <w:bottom w:val="single" w:sz="4" w:space="0" w:color="auto"/>
+              <w:right w:val="single" w:sz="4" w:space="0" w:color="auto"/>
+            </w:tcBorders>
+            <w:shd w:val="clear" w:color="000000" w:fill="C6EFCE"/>
+            <w:noWrap/>
+            <w:vAlign w:val="bottom"/>
+            <w:hideMark/>
+          </w:tcPr>
+          <w:p>
+            <w:pPr>
+              <w:spacing w:after="0" w:line="240" w:lineRule="auto"/>
+              <w:jc w:val="right"/>
+              <w:rPr>
+                <w:rFonts w:ascii="Calibri" w:eastAsia="Times New Roman" w:hAnsi="Calibri" w:cs="Calibri"/>
+                <w:color w:val="006100"/>
+                <w:kern w:val="0"/>
+                <w14:ligatures w14:val="none"/>
+              </w:rPr>
+            </w:pPr>
+            <w:r>
+              <w:rPr>
+                <w:rFonts w:ascii="Calibri" w:eastAsia="Times New Roman" w:hAnsi="Calibri" w:cs="Calibri"/>
+                <w:color w:val="006100"/>
+                <w:kern w:val="0"/>
+                <w14:ligatures w14:val="none"/>
+              </w:rPr>
+              <w:t>6</w:t>
+            </w:r>
+          </w:p>
+        </w:tc>
+        <w:tc>
+          <w:tcPr>
+            <w:tcW w:w="1020" w:type="dxa"/>
+            <w:tcBorders>
+              <w:top w:val="nil"/>
+              <w:left w:val="nil"/>
+              <w:bottom w:val="single" w:sz="4" w:space="0" w:color="auto"/>
+              <w:right w:val="single" w:sz="4" w:space="0" w:color="auto"/>
+            </w:tcBorders>
+            <w:shd w:val="clear" w:color="000000" w:fill="C6EFCE"/>
+            <w:noWrap/>
+            <w:vAlign w:val="bottom"/>
+            <w:hideMark/>
+          </w:tcPr>
+          <w:p>
+            <w:pPr>
+              <w:spacing w:after="0" w:line="240" w:lineRule="auto"/>
+              <w:jc w:val="right"/>
+              <w:rPr>
+                <w:rFonts w:ascii="Calibri" w:eastAsia="Times New Roman" w:hAnsi="Calibri" w:cs="Calibri"/>
+                <w:color w:val="006100"/>
+                <w:kern w:val="0"/>
+                <w14:ligatures w14:val="none"/>
+              </w:rPr>
+            </w:pPr>
+            <w:r>
+              <w:rPr>
+                <w:rFonts w:ascii="Calibri" w:eastAsia="Times New Roman" w:hAnsi="Calibri" w:cs="Calibri"/>
+                <w:color w:val="006100"/>
+                <w:kern w:val="0"/>
+                <w14:ligatures w14:val="none"/>
+              </w:rPr>
+              <w:t>4</w:t>
+            </w:r>
+          </w:p>
+        </w:tc>
+      </w:tr>
+      <w:tr>
+        <w:trPr>
+          <w:trHeight w:val="300"/>
+        </w:trPr>
+        <w:tc>
+          <w:tcPr>
+            <w:tcW w:w="3140" w:type="dxa"/>
+            <w:tcBorders>
+              <w:top w:val="nil"/>
+              <w:left w:val="single" w:sz="4" w:space="0" w:color="auto"/>
+              <w:bottom w:val="single" w:sz="4" w:space="0" w:color="auto"/>
+              <w:right w:val="single" w:sz="4" w:space="0" w:color="auto"/>
+            </w:tcBorders>
+            <w:shd w:val="clear" w:color="000000" w:fill="8EA9DB"/>
+            <w:noWrap/>
+            <w:vAlign w:val="center"/>
+            <w:hideMark/>
+          </w:tcPr>
+          <w:p>
+            <w:pPr>
+              <w:spacing w:after="0" w:line="240" w:lineRule="auto"/>
+              <w:jc w:val="center"/>
+              <w:rPr>
+                <w:rFonts w:ascii="Calibri" w:eastAsia="Times New Roman" w:hAnsi="Calibri" w:cs="Calibri"/>
+                <w:color w:val="000000"/>
+                <w:kern w:val="0"/>
+                <w14:ligatures w14:val="none"/>
+              </w:rPr>
+            </w:pPr>
+            <w:r>
+              <w:rPr>
+                <w:rFonts w:ascii="Calibri" w:eastAsia="Times New Roman" w:hAnsi="Calibri" w:cstheme="minorHAnsi"/>
+                <w:color w:val="000000"/>
+                <w:kern w:val="0"/>
+                <w14:ligatures w14:val="none"/>
+              </w:rPr>
+              <w:t>Maneuverability</w:t>
+            </w:r>
+          </w:p>
+        </w:tc>
+        <w:tc>
+          <w:tcPr>
+            <w:tcW w:w="960" w:type="dxa"/>
+            <w:tcBorders>
+              <w:top w:val="nil"/>
+              <w:left w:val="nil"/>
+              <w:bottom w:val="single" w:sz="4" w:space="0" w:color="auto"/>
+              <w:right w:val="single" w:sz="4" w:space="0" w:color="auto"/>
+            </w:tcBorders>
+            <w:shd w:val="clear" w:color="000000" w:fill="8EA9DB"/>
+            <w:noWrap/>
+            <w:vAlign w:val="bottom"/>
+            <w:hideMark/>
+          </w:tcPr>
+          <w:p>
+            <w:pPr>
+              <w:spacing w:after="0" w:line="240" w:lineRule="auto"/>
+              <w:jc w:val="right"/>
+              <w:rPr>
+                <w:rFonts w:ascii="Calibri" w:eastAsia="Times New Roman" w:hAnsi="Calibri" w:cs="Calibri"/>
+                <w:color w:val="000000"/>
+                <w:kern w:val="0"/>
+                <w14:ligatures w14:val="none"/>
+              </w:rPr>
+            </w:pPr>
+            <w:r>
+              <w:rPr>
+                <w:rFonts w:ascii="Calibri" w:eastAsia="Times New Roman" w:hAnsi="Calibri" w:cs="Calibri"/>
+                <w:color w:val="000000"/>
+                <w:kern w:val="0"/>
+                <w14:ligatures w14:val="none"/>
+              </w:rPr>
+              <w:t>10</w:t>
+            </w:r>
+          </w:p>
+        </w:tc>
+        <w:tc>
+          <w:tcPr>
+            <w:tcW w:w="1420" w:type="dxa"/>
+            <w:tcBorders>
+              <w:top w:val="nil"/>
+              <w:left w:val="nil"/>
+              <w:bottom w:val="single" w:sz="4" w:space="0" w:color="auto"/>
+              <w:right w:val="single" w:sz="4" w:space="0" w:color="auto"/>
+            </w:tcBorders>
+            <w:shd w:val="clear" w:color="000000" w:fill="C6EFCE"/>
+            <w:noWrap/>
+            <w:vAlign w:val="bottom"/>
+            <w:hideMark/>
+          </w:tcPr>
+          <w:p>
+            <w:pPr>
+              <w:spacing w:after="0" w:line="240" w:lineRule="auto"/>
+              <w:jc w:val="right"/>
+              <w:rPr>
+                <w:rFonts w:ascii="Calibri" w:eastAsia="Times New Roman" w:hAnsi="Calibri" w:cs="Calibri"/>
+                <w:color w:val="006100"/>
+                <w:kern w:val="0"/>
+                <w14:ligatures w14:val="none"/>
+              </w:rPr>
+            </w:pPr>
+            <w:r>
+              <w:rPr>
+                <w:rFonts w:ascii="Calibri" w:eastAsia="Times New Roman" w:hAnsi="Calibri" w:cs="Calibri"/>
+                <w:color w:val="006100"/>
+                <w:kern w:val="0"/>
+                <w14:ligatures w14:val="none"/>
+              </w:rPr>
+              <w:t>8</w:t>
+            </w:r>
+          </w:p>
+        </w:tc>
+        <w:tc>
+          <w:tcPr>
+            <w:tcW w:w="1420" w:type="dxa"/>
+            <w:tcBorders>
+              <w:top w:val="nil"/>
+              <w:left w:val="nil"/>
+              <w:bottom w:val="single" w:sz="4" w:space="0" w:color="auto"/>
+              <w:right w:val="single" w:sz="4" w:space="0" w:color="auto"/>
+            </w:tcBorders>
+            <w:shd w:val="clear" w:color="000000" w:fill="C6EFCE"/>
+            <w:noWrap/>
+            <w:vAlign w:val="bottom"/>
+            <w:hideMark/>
+          </w:tcPr>
+          <w:p>
+            <w:pPr>
+              <w:spacing w:after="0" w:line="240" w:lineRule="auto"/>
+              <w:jc w:val="right"/>
+              <w:rPr>
+                <w:rFonts w:ascii="Calibri" w:eastAsia="Times New Roman" w:hAnsi="Calibri" w:cs="Calibri"/>
+                <w:color w:val="006100"/>
+                <w:kern w:val="0"/>
+                <w14:ligatures w14:val="none"/>
+              </w:rPr>
+            </w:pPr>
+            <w:r>
+              <w:rPr>
+                <w:rFonts w:ascii="Calibri" w:eastAsia="Times New Roman" w:hAnsi="Calibri" w:cs="Calibri"/>
+                <w:color w:val="006100"/>
+                <w:kern w:val="0"/>
+                <w14:ligatures w14:val="none"/>
+              </w:rPr>
+              <w:t>8</w:t>
+            </w:r>
+          </w:p>
+        </w:tc>
+        <w:tc>
+          <w:tcPr>
+            <w:tcW w:w="1020" w:type="dxa"/>
+            <w:tcBorders>
+              <w:top w:val="nil"/>
+              <w:left w:val="nil"/>
+              <w:bottom w:val="single" w:sz="4" w:space="0" w:color="auto"/>
+              <w:right w:val="single" w:sz="4" w:space="0" w:color="auto"/>
+            </w:tcBorders>
+            <w:shd w:val="clear" w:color="000000" w:fill="C6EFCE"/>
+            <w:noWrap/>
+            <w:vAlign w:val="bottom"/>
+            <w:hideMark/>
+          </w:tcPr>
+          <w:p>
+            <w:pPr>
+              <w:spacing w:after="0" w:line="240" w:lineRule="auto"/>
+              <w:jc w:val="right"/>
+              <w:rPr>
+                <w:rFonts w:ascii="Calibri" w:eastAsia="Times New Roman" w:hAnsi="Calibri" w:cs="Calibri"/>
+                <w:color w:val="006100"/>
+                <w:kern w:val="0"/>
+                <w14:ligatures w14:val="none"/>
+              </w:rPr>
+            </w:pPr>
+            <w:r>
+              <w:rPr>
+                <w:rFonts w:ascii="Calibri" w:eastAsia="Times New Roman" w:hAnsi="Calibri" w:cs="Calibri"/>
+                <w:color w:val="006100"/>
+                <w:kern w:val="0"/>
+                <w14:ligatures w14:val="none"/>
+              </w:rPr>
+              <w:t>8</w:t>
+            </w:r>
+          </w:p>
+        </w:tc>
+        <w:tc>
+          <w:tcPr>
+            <w:tcW w:w="1020" w:type="dxa"/>
+            <w:tcBorders>
+              <w:top w:val="nil"/>
+              <w:left w:val="nil"/>
+              <w:bottom w:val="single" w:sz="4" w:space="0" w:color="auto"/>
+              <w:right w:val="single" w:sz="4" w:space="0" w:color="auto"/>
+            </w:tcBorders>
+            <w:shd w:val="clear" w:color="000000" w:fill="C6EFCE"/>
+            <w:noWrap/>
+            <w:vAlign w:val="bottom"/>
+            <w:hideMark/>
+          </w:tcPr>
+          <w:p>
+            <w:pPr>
+              <w:spacing w:after="0" w:line="240" w:lineRule="auto"/>
+              <w:jc w:val="right"/>
+              <w:rPr>
+                <w:rFonts w:ascii="Calibri" w:eastAsia="Times New Roman" w:hAnsi="Calibri" w:cs="Calibri"/>
+                <w:color w:val="006100"/>
+                <w:kern w:val="0"/>
+                <w14:ligatures w14:val="none"/>
+              </w:rPr>
+            </w:pPr>
+            <w:r>
+              <w:rPr>
+                <w:rFonts w:ascii="Calibri" w:eastAsia="Times New Roman" w:hAnsi="Calibri" w:cs="Calibri"/>
+                <w:color w:val="006100"/>
+                <w:kern w:val="0"/>
+                <w14:ligatures w14:val="none"/>
+              </w:rPr>
+              <w:t>8</w:t>
+            </w:r>
+          </w:p>
+        </w:tc>
+        <w:tc>
+          <w:tcPr>
+            <w:tcW w:w="1020" w:type="dxa"/>
+            <w:tcBorders>
+              <w:top w:val="nil"/>
+              <w:left w:val="nil"/>
+              <w:bottom w:val="single" w:sz="4" w:space="0" w:color="auto"/>
+              <w:right w:val="single" w:sz="4" w:space="0" w:color="auto"/>
+            </w:tcBorders>
+            <w:shd w:val="clear" w:color="000000" w:fill="C6EFCE"/>
+            <w:noWrap/>
+            <w:vAlign w:val="bottom"/>
+            <w:hideMark/>
+          </w:tcPr>
+          <w:p>
+            <w:pPr>
+              <w:spacing w:after="0" w:line="240" w:lineRule="auto"/>
+              <w:jc w:val="right"/>
+              <w:rPr>
+                <w:rFonts w:ascii="Calibri" w:eastAsia="Times New Roman" w:hAnsi="Calibri" w:cs="Calibri"/>
+                <w:color w:val="006100"/>
+                <w:kern w:val="0"/>
+                <w14:ligatures w14:val="none"/>
+              </w:rPr>
+            </w:pPr>
+            <w:r>
+              <w:rPr>
+                <w:rFonts w:ascii="Calibri" w:eastAsia="Times New Roman" w:hAnsi="Calibri" w:cs="Calibri"/>
+                <w:color w:val="006100"/>
+                <w:kern w:val="0"/>
+                <w14:ligatures w14:val="none"/>
+              </w:rPr>
+              <w:t>4</w:t>
+            </w:r>
+          </w:p>
+        </w:tc>
+      </w:tr>
+      <w:tr>
+        <w:trPr>
+          <w:trHeight w:val="300"/>
+        </w:trPr>
+        <w:tc>
+          <w:tcPr>
+            <w:tcW w:w="3140" w:type="dxa"/>
+            <w:tcBorders>
+              <w:top w:val="nil"/>
+              <w:left w:val="single" w:sz="4" w:space="0" w:color="auto"/>
+              <w:bottom w:val="single" w:sz="4" w:space="0" w:color="auto"/>
+              <w:right w:val="single" w:sz="4" w:space="0" w:color="auto"/>
+            </w:tcBorders>
+            <w:shd w:val="clear" w:color="000000" w:fill="8EA9DB"/>
+            <w:noWrap/>
+            <w:vAlign w:val="center"/>
+            <w:hideMark/>
+          </w:tcPr>
+          <w:p>
+            <w:pPr>
+              <w:spacing w:after="0" w:line="240" w:lineRule="auto"/>
+              <w:jc w:val="center"/>
+              <w:rPr>
+                <w:rFonts w:ascii="Calibri" w:eastAsia="Times New Roman" w:hAnsi="Calibri" w:cs="Calibri"/>
+                <w:color w:val="000000"/>
+                <w:kern w:val="0"/>
+                <w14:ligatures w14:val="none"/>
+              </w:rPr>
+            </w:pPr>
+            <w:r>
+              <w:rPr>
+                <w:rFonts w:ascii="Calibri" w:eastAsia="Times New Roman" w:hAnsi="Calibri" w:cstheme="minorHAnsi"/>
+                <w:color w:val="000000"/>
+                <w:kern w:val="0"/>
+                <w14:ligatures w14:val="none"/>
+              </w:rPr>
+              <w:t>Aesthetic/Personal Taste</w:t>
+            </w:r>
+          </w:p>
+        </w:tc>
+        <w:tc>
+          <w:tcPr>
+            <w:tcW w:w="960" w:type="dxa"/>
+            <w:tcBorders>
+              <w:top w:val="nil"/>
+              <w:left w:val="nil"/>
+              <w:bottom w:val="single" w:sz="4" w:space="0" w:color="auto"/>
+              <w:right w:val="single" w:sz="4" w:space="0" w:color="auto"/>
+            </w:tcBorders>
+            <w:shd w:val="clear" w:color="000000" w:fill="8EA9DB"/>
+            <w:noWrap/>
+            <w:vAlign w:val="bottom"/>
+            <w:hideMark/>
+          </w:tcPr>
+          <w:p>
+            <w:pPr>
+              <w:spacing w:after="0" w:line="240" w:lineRule="auto"/>
+              <w:jc w:val="right"/>
+              <w:rPr>
+                <w:rFonts w:ascii="Calibri" w:eastAsia="Times New Roman" w:hAnsi="Calibri" w:cs="Calibri"/>
+                <w:color w:val="000000"/>
+                <w:kern w:val="0"/>
+                <w14:ligatures w14:val="none"/>
+              </w:rPr>
+            </w:pPr>
+            <w:r>
+              <w:rPr>
+                <w:rFonts w:ascii="Calibri" w:eastAsia="Times New Roman" w:hAnsi="Calibri" w:cs="Calibri"/>
+                <w:color w:val="000000"/>
+                <w:kern w:val="0"/>
+                <w14:ligatures w14:val="none"/>
+              </w:rPr>
+              <w:t>5</w:t>
+            </w:r>
+          </w:p>
+        </w:tc>
+        <w:tc>
+          <w:tcPr>
+            <w:tcW w:w="1420" w:type="dxa"/>
+            <w:tcBorders>
+              <w:top w:val="nil"/>
+              <w:left w:val="nil"/>
+              <w:bottom w:val="single" w:sz="4" w:space="0" w:color="auto"/>
+              <w:right w:val="single" w:sz="4" w:space="0" w:color="auto"/>
+            </w:tcBorders>
+            <w:shd w:val="clear" w:color="000000" w:fill="C6EFCE"/>
+            <w:noWrap/>
+            <w:vAlign w:val="bottom"/>
+            <w:hideMark/>
+          </w:tcPr>
+          <w:p>
+            <w:pPr>
+              <w:spacing w:after="0" w:line="240" w:lineRule="auto"/>
+              <w:jc w:val="right"/>
+              <w:rPr>
+                <w:rFonts w:ascii="Calibri" w:eastAsia="Times New Roman" w:hAnsi="Calibri" w:cs="Calibri"/>
+                <w:color w:val="006100"/>
+                <w:kern w:val="0"/>
+                <w14:ligatures w14:val="none"/>
+              </w:rPr>
+            </w:pPr>
+            <w:r>
+              <w:rPr>
+                <w:rFonts w:ascii="Calibri" w:eastAsia="Times New Roman" w:hAnsi="Calibri" w:cs="Calibri"/>
+                <w:color w:val="006100"/>
+                <w:kern w:val="0"/>
+                <w14:ligatures w14:val="none"/>
+              </w:rPr>
+              <w:t>4</w:t>
+            </w:r>
+          </w:p>
+        </w:tc>
+        <w:tc>
+          <w:tcPr>
+            <w:tcW w:w="1420" w:type="dxa"/>
+            <w:tcBorders>
+              <w:top w:val="nil"/>
+              <w:left w:val="nil"/>
+              <w:bottom w:val="single" w:sz="4" w:space="0" w:color="auto"/>
+              <w:right w:val="single" w:sz="4" w:space="0" w:color="auto"/>
+            </w:tcBorders>
+            <w:shd w:val="clear" w:color="000000" w:fill="C6EFCE"/>
+            <w:noWrap/>
+            <w:vAlign w:val="bottom"/>
+            <w:hideMark/>
+          </w:tcPr>
+          <w:p>
+            <w:pPr>
+              <w:spacing w:after="0" w:line="240" w:lineRule="auto"/>
+              <w:jc w:val="right"/>
+              <w:rPr>
+                <w:rFonts w:ascii="Calibri" w:eastAsia="Times New Roman" w:hAnsi="Calibri" w:cs="Calibri"/>
+                <w:color w:val="006100"/>
+                <w:kern w:val="0"/>
+                <w14:ligatures w14:val="none"/>
+              </w:rPr>
+            </w:pPr>
+            <w:r>
+              <w:rPr>
+                <w:rFonts w:ascii="Calibri" w:eastAsia="Times New Roman" w:hAnsi="Calibri" w:cs="Calibri"/>
+                <w:color w:val="006100"/>
+                <w:kern w:val="0"/>
+                <w14:ligatures w14:val="none"/>
+              </w:rPr>
+              <w:t>4</w:t>
+            </w:r>
+          </w:p>
+        </w:tc>
+        <w:tc>
+          <w:tcPr>
+            <w:tcW w:w="1020" w:type="dxa"/>
+            <w:tcBorders>
+              <w:top w:val="nil"/>
+              <w:left w:val="nil"/>
+              <w:bottom w:val="single" w:sz="4" w:space="0" w:color="auto"/>
+              <w:right w:val="single" w:sz="4" w:space="0" w:color="auto"/>
+            </w:tcBorders>
+            <w:shd w:val="clear" w:color="000000" w:fill="C6EFCE"/>
+            <w:noWrap/>
+            <w:vAlign w:val="bottom"/>
+            <w:hideMark/>
+          </w:tcPr>
+          <w:p>
+            <w:pPr>
+              <w:spacing w:after="0" w:line="240" w:lineRule="auto"/>
+              <w:jc w:val="right"/>
+              <w:rPr>
+                <w:rFonts w:ascii="Calibri" w:eastAsia="Times New Roman" w:hAnsi="Calibri" w:cs="Calibri"/>
+                <w:color w:val="006100"/>
+                <w:kern w:val="0"/>
+                <w14:ligatures w14:val="none"/>
+              </w:rPr>
+            </w:pPr>
+            <w:r>
+              <w:rPr>
+                <w:rFonts w:ascii="Calibri" w:eastAsia="Times New Roman" w:hAnsi="Calibri" w:cs="Calibri"/>
+                <w:color w:val="006100"/>
+                <w:kern w:val="0"/>
+                <w14:ligatures w14:val="none"/>
+              </w:rPr>
+              <w:t>2</w:t>
+            </w:r>
+          </w:p>
+        </w:tc>
+        <w:tc>
+          <w:tcPr>
+            <w:tcW w:w="1020" w:type="dxa"/>
+            <w:tcBorders>
+              <w:top w:val="nil"/>
+              <w:left w:val="nil"/>
+              <w:bottom w:val="single" w:sz="4" w:space="0" w:color="auto"/>
+              <w:right w:val="single" w:sz="4" w:space="0" w:color="auto"/>
+            </w:tcBorders>
+            <w:shd w:val="clear" w:color="000000" w:fill="C6EFCE"/>
+            <w:noWrap/>
+            <w:vAlign w:val="bottom"/>
+            <w:hideMark/>
+          </w:tcPr>
+          <w:p>
+            <w:pPr>
+              <w:spacing w:after="0" w:line="240" w:lineRule="auto"/>
+              <w:jc w:val="right"/>
+              <w:rPr>
+                <w:rFonts w:ascii="Calibri" w:eastAsia="Times New Roman" w:hAnsi="Calibri" w:cs="Calibri"/>
+                <w:color w:val="006100"/>
+                <w:kern w:val="0"/>
+                <w14:ligatures w14:val="none"/>
+              </w:rPr>
+            </w:pPr>
+            <w:r>
+              <w:rPr>
+                <w:rFonts w:ascii="Calibri" w:eastAsia="Times New Roman" w:hAnsi="Calibri" w:cs="Calibri"/>
+                <w:color w:val="006100"/>
+                <w:kern w:val="0"/>
+                <w14:ligatures w14:val="none"/>
+              </w:rPr>
+              <w:t>4</w:t>
+            </w:r>
+          </w:p>
+        </w:tc>
+        <w:tc>
+          <w:tcPr>
+            <w:tcW w:w="1020" w:type="dxa"/>
+            <w:tcBorders>
+              <w:top w:val="nil"/>
+              <w:left w:val="nil"/>
+              <w:bottom w:val="single" w:sz="4" w:space="0" w:color="auto"/>
+              <w:right w:val="single" w:sz="4" w:space="0" w:color="auto"/>
+            </w:tcBorders>
+            <w:shd w:val="clear" w:color="000000" w:fill="C6EFCE"/>
+            <w:noWrap/>
+            <w:vAlign w:val="bottom"/>
+            <w:hideMark/>
+          </w:tcPr>
+          <w:p>
+            <w:pPr>
+              <w:spacing w:after="0" w:line="240" w:lineRule="auto"/>
+              <w:jc w:val="right"/>
+              <w:rPr>
+                <w:rFonts w:ascii="Calibri" w:eastAsia="Times New Roman" w:hAnsi="Calibri" w:cs="Calibri"/>
+                <w:color w:val="006100"/>
+                <w:kern w:val="0"/>
+                <w14:ligatures w14:val="none"/>
+              </w:rPr>
+            </w:pPr>
+            <w:r>
+              <w:rPr>
+                <w:rFonts w:ascii="Calibri" w:eastAsia="Times New Roman" w:hAnsi="Calibri" w:cs="Calibri"/>
+                <w:color w:val="006100"/>
+                <w:kern w:val="0"/>
+                <w14:ligatures w14:val="none"/>
+              </w:rPr>
+              <w:t>3</w:t>
+            </w:r>
+          </w:p>
+        </w:tc>
+      </w:tr>
+      <w:tr>
+        <w:trPr>
+          <w:trHeight w:val="300"/>
+        </w:trPr>
+        <w:tc>
+          <w:tcPr>
+            <w:tcW w:w="3140" w:type="dxa"/>
+            <w:tcBorders>
+              <w:top w:val="nil"/>
+              <w:left w:val="single" w:sz="4" w:space="0" w:color="auto"/>
+              <w:bottom w:val="single" w:sz="4" w:space="0" w:color="auto"/>
+              <w:right w:val="single" w:sz="4" w:space="0" w:color="auto"/>
+            </w:tcBorders>
+            <w:shd w:val="clear" w:color="000000" w:fill="8EA9DB"/>
+            <w:noWrap/>
+            <w:vAlign w:val="center"/>
+            <w:hideMark/>
+          </w:tcPr>
+          <w:p>
+            <w:pPr>
+              <w:spacing w:after="0" w:line="240" w:lineRule="auto"/>
+              <w:jc w:val="center"/>
+              <w:rPr>
+                <w:rFonts w:ascii="Calibri" w:eastAsia="Times New Roman" w:hAnsi="Calibri" w:cs="Calibri"/>
+                <w:color w:val="000000"/>
+                <w:kern w:val="0"/>
+                <w14:ligatures w14:val="none"/>
+              </w:rPr>
+            </w:pPr>
+            <w:r>
+              <w:rPr>
+                <w:rFonts w:ascii="Calibri" w:eastAsia="Times New Roman" w:hAnsi="Calibri" w:cstheme="minorHAnsi"/>
+                <w:color w:val="000000"/>
+                <w:kern w:val="0"/>
+                <w14:ligatures w14:val="none"/>
+              </w:rPr>
+              <w:t>Stability</w:t>
+            </w:r>
+          </w:p>
+        </w:tc>
+        <w:tc>
+          <w:tcPr>
+            <w:tcW w:w="960" w:type="dxa"/>
+            <w:tcBorders>
+              <w:top w:val="nil"/>
+              <w:left w:val="nil"/>
+              <w:bottom w:val="single" w:sz="4" w:space="0" w:color="auto"/>
+              <w:right w:val="single" w:sz="4" w:space="0" w:color="auto"/>
+            </w:tcBorders>
+            <w:shd w:val="clear" w:color="000000" w:fill="8EA9DB"/>
+            <w:noWrap/>
+            <w:vAlign w:val="bottom"/>
+            <w:hideMark/>
+          </w:tcPr>
+          <w:p>
+            <w:pPr>
+              <w:spacing w:after="0" w:line="240" w:lineRule="auto"/>
+              <w:jc w:val="right"/>
+              <w:rPr>
+                <w:rFonts w:ascii="Calibri" w:eastAsia="Times New Roman" w:hAnsi="Calibri" w:cs="Calibri"/>
+                <w:color w:val="000000"/>
+                <w:kern w:val="0"/>
+                <w14:ligatures w14:val="none"/>
+              </w:rPr>
+            </w:pPr>
+            <w:r>
+              <w:rPr>
+                <w:rFonts w:ascii="Calibri" w:eastAsia="Times New Roman" w:hAnsi="Calibri" w:cs="Calibri"/>
+                <w:color w:val="000000"/>
+                <w:kern w:val="0"/>
+                <w14:ligatures w14:val="none"/>
+              </w:rPr>
+              <w:t>15</w:t>
+            </w:r>
+          </w:p>
+        </w:tc>
+        <w:tc>
+          <w:tcPr>
+            <w:tcW w:w="1420" w:type="dxa"/>
+            <w:tcBorders>
+              <w:top w:val="nil"/>
+              <w:left w:val="nil"/>
+              <w:bottom w:val="single" w:sz="4" w:space="0" w:color="auto"/>
+              <w:right w:val="single" w:sz="4" w:space="0" w:color="auto"/>
+            </w:tcBorders>
+            <w:shd w:val="clear" w:color="000000" w:fill="C6EFCE"/>
+            <w:noWrap/>
+            <w:vAlign w:val="bottom"/>
+            <w:hideMark/>
+          </w:tcPr>
+          <w:p>
+            <w:pPr>
+              <w:spacing w:after="0" w:line="240" w:lineRule="auto"/>
+              <w:jc w:val="right"/>
+              <w:rPr>
+                <w:rFonts w:ascii="Calibri" w:eastAsia="Times New Roman" w:hAnsi="Calibri" w:cs="Calibri"/>
+                <w:color w:val="006100"/>
+                <w:kern w:val="0"/>
+                <w14:ligatures w14:val="none"/>
+              </w:rPr>
+            </w:pPr>
+            <w:r>
+              <w:rPr>
+                <w:rFonts w:ascii="Calibri" w:eastAsia="Times New Roman" w:hAnsi="Calibri" w:cs="Calibri"/>
+                <w:color w:val="006100"/>
+                <w:kern w:val="0"/>
+                <w14:ligatures w14:val="none"/>
+              </w:rPr>
+              <w:t>9</w:t>
+            </w:r>
+          </w:p>
+        </w:tc>
+        <w:tc>
+          <w:tcPr>
+            <w:tcW w:w="1420" w:type="dxa"/>
+            <w:tcBorders>
+              <w:top w:val="nil"/>
+              <w:left w:val="nil"/>
+              <w:bottom w:val="single" w:sz="4" w:space="0" w:color="auto"/>
+              <w:right w:val="single" w:sz="4" w:space="0" w:color="auto"/>
+            </w:tcBorders>
+            <w:shd w:val="clear" w:color="000000" w:fill="C6EFCE"/>
+            <w:noWrap/>
+            <w:vAlign w:val="bottom"/>
+            <w:hideMark/>
+          </w:tcPr>
+          <w:p>
+            <w:pPr>
+              <w:spacing w:after="0" w:line="240" w:lineRule="auto"/>
+              <w:jc w:val="right"/>
+              <w:rPr>
+                <w:rFonts w:ascii="Calibri" w:eastAsia="Times New Roman" w:hAnsi="Calibri" w:cs="Calibri"/>
+                <w:color w:val="006100"/>
+                <w:kern w:val="0"/>
+                <w14:ligatures w14:val="none"/>
+              </w:rPr>
+            </w:pPr>
+            <w:r>
+              <w:rPr>
+                <w:rFonts w:ascii="Calibri" w:eastAsia="Times New Roman" w:hAnsi="Calibri" w:cs="Calibri"/>
+                <w:color w:val="006100"/>
+                <w:kern w:val="0"/>
+                <w14:ligatures w14:val="none"/>
+              </w:rPr>
+              <w:t>12</w:t>
+            </w:r>
+          </w:p>
+        </w:tc>
+        <w:tc>
+          <w:tcPr>
+            <w:tcW w:w="1020" w:type="dxa"/>
+            <w:tcBorders>
+              <w:top w:val="nil"/>
+              <w:left w:val="nil"/>
+              <w:bottom w:val="single" w:sz="4" w:space="0" w:color="auto"/>
+              <w:right w:val="single" w:sz="4" w:space="0" w:color="auto"/>
+            </w:tcBorders>
+            <w:shd w:val="clear" w:color="000000" w:fill="C6EFCE"/>
+            <w:noWrap/>
+            <w:vAlign w:val="bottom"/>
+            <w:hideMark/>
+          </w:tcPr>
+          <w:p>
+            <w:pPr>
+              <w:spacing w:after="0" w:line="240" w:lineRule="auto"/>
+              <w:jc w:val="right"/>
+              <w:rPr>
+                <w:rFonts w:ascii="Calibri" w:eastAsia="Times New Roman" w:hAnsi="Calibri" w:cs="Calibri"/>
+                <w:color w:val="006100"/>
+                <w:kern w:val="0"/>
+                <w14:ligatures w14:val="none"/>
+              </w:rPr>
+            </w:pPr>
+            <w:r>
+              <w:rPr>
+                <w:rFonts w:ascii="Calibri" w:eastAsia="Times New Roman" w:hAnsi="Calibri" w:cs="Calibri"/>
+                <w:color w:val="006100"/>
+                <w:kern w:val="0"/>
+                <w14:ligatures w14:val="none"/>
+              </w:rPr>
+              <w:t>12</w:t>
+            </w:r>
+          </w:p>
+        </w:tc>
+        <w:tc>
+          <w:tcPr>
+            <w:tcW w:w="1020" w:type="dxa"/>
+            <w:tcBorders>
+              <w:top w:val="nil"/>
+              <w:left w:val="nil"/>
+              <w:bottom w:val="single" w:sz="4" w:space="0" w:color="auto"/>
+              <w:right w:val="single" w:sz="4" w:space="0" w:color="auto"/>
+            </w:tcBorders>
+            <w:shd w:val="clear" w:color="000000" w:fill="C6EFCE"/>
+            <w:noWrap/>
+            <w:vAlign w:val="bottom"/>
+            <w:hideMark/>
+          </w:tcPr>
+          <w:p>
+            <w:pPr>
+              <w:spacing w:after="0" w:line="240" w:lineRule="auto"/>
+              <w:jc w:val="right"/>
+              <w:rPr>
+                <w:rFonts w:ascii="Calibri" w:eastAsia="Times New Roman" w:hAnsi="Calibri" w:cs="Calibri"/>
+                <w:color w:val="006100"/>
+                <w:kern w:val="0"/>
+                <w14:ligatures w14:val="none"/>
+              </w:rPr>
+            </w:pPr>
+            <w:r>
+              <w:rPr>
+                <w:rFonts w:ascii="Calibri" w:eastAsia="Times New Roman" w:hAnsi="Calibri" w:cs="Calibri"/>
+                <w:color w:val="006100"/>
+                <w:kern w:val="0"/>
+                <w14:ligatures w14:val="none"/>
+              </w:rPr>
+              <w:t>15</w:t>
+            </w:r>
+          </w:p>
+        </w:tc>
+        <w:tc>
+          <w:tcPr>
+            <w:tcW w:w="1020" w:type="dxa"/>
+            <w:tcBorders>
+              <w:top w:val="nil"/>
+              <w:left w:val="nil"/>
+              <w:bottom w:val="single" w:sz="4" w:space="0" w:color="auto"/>
+              <w:right w:val="single" w:sz="4" w:space="0" w:color="auto"/>
+            </w:tcBorders>
+            <w:shd w:val="clear" w:color="000000" w:fill="C6EFCE"/>
+            <w:noWrap/>
+            <w:vAlign w:val="bottom"/>
+            <w:hideMark/>
+          </w:tcPr>
+          <w:p>
+            <w:pPr>
+              <w:spacing w:after="0" w:line="240" w:lineRule="auto"/>
+              <w:jc w:val="right"/>
+              <w:rPr>
+                <w:rFonts w:ascii="Calibri" w:eastAsia="Times New Roman" w:hAnsi="Calibri" w:cs="Calibri"/>
+                <w:color w:val="006100"/>
+                <w:kern w:val="0"/>
+                <w14:ligatures w14:val="none"/>
+              </w:rPr>
+            </w:pPr>
+            <w:r>
+              <w:rPr>
+                <w:rFonts w:ascii="Calibri" w:eastAsia="Times New Roman" w:hAnsi="Calibri" w:cs="Calibri"/>
+                <w:color w:val="006100"/>
+                <w:kern w:val="0"/>
+                <w14:ligatures w14:val="none"/>
+              </w:rPr>
+              <w:t>15</w:t>
+            </w:r>
+          </w:p>
+        </w:tc>
+      </w:tr>
+      <w:tr>
+        <w:trPr>
+          <w:trHeight w:val="300"/>
+        </w:trPr>
+        <w:tc>
+          <w:tcPr>
+            <w:tcW w:w="3140" w:type="dxa"/>
+            <w:tcBorders>
+              <w:top w:val="nil"/>
+              <w:left w:val="single" w:sz="4" w:space="0" w:color="auto"/>
+              <w:bottom w:val="single" w:sz="4" w:space="0" w:color="auto"/>
+              <w:right w:val="single" w:sz="4" w:space="0" w:color="auto"/>
+            </w:tcBorders>
+            <w:shd w:val="clear" w:color="000000" w:fill="8EA9DB"/>
+            <w:noWrap/>
+            <w:vAlign w:val="center"/>
+            <w:hideMark/>
+          </w:tcPr>
+          <w:p>
+            <w:pPr>
+              <w:spacing w:after="0" w:line="240" w:lineRule="auto"/>
+              <w:jc w:val="center"/>
+              <w:rPr>
+                <w:rFonts w:ascii="Calibri" w:eastAsia="Times New Roman" w:hAnsi="Calibri" w:cs="Calibri"/>
+                <w:color w:val="000000"/>
+                <w:kern w:val="0"/>
+                <w14:ligatures w14:val="none"/>
+              </w:rPr>
+            </w:pPr>
+            <w:r>
+              <w:rPr>
+                <w:rFonts w:ascii="Calibri" w:eastAsia="Times New Roman" w:hAnsi="Calibri" w:cs="Calibri"/>
+                <w:color w:val="000000"/>
+                <w:kern w:val="0"/>
+                <w14:ligatures w14:val="none"/>
+              </w:rPr>
+              <w:t>Weight w/o Payload</w:t>
+            </w:r>
+          </w:p>
+        </w:tc>
+        <w:tc>
+          <w:tcPr>
+            <w:tcW w:w="960" w:type="dxa"/>
+            <w:tcBorders>
+              <w:top w:val="nil"/>
+              <w:left w:val="nil"/>
+              <w:bottom w:val="single" w:sz="4" w:space="0" w:color="auto"/>
+              <w:right w:val="single" w:sz="4" w:space="0" w:color="auto"/>
+            </w:tcBorders>
+            <w:shd w:val="clear" w:color="000000" w:fill="8EA9DB"/>
+            <w:noWrap/>
+            <w:vAlign w:val="bottom"/>
+            <w:hideMark/>
+          </w:tcPr>
+          <w:p>
+            <w:pPr>
+              <w:spacing w:after="0" w:line="240" w:lineRule="auto"/>
+              <w:jc w:val="right"/>
+              <w:rPr>
+                <w:rFonts w:ascii="Calibri" w:eastAsia="Times New Roman" w:hAnsi="Calibri" w:cs="Calibri"/>
+                <w:color w:val="000000"/>
+                <w:kern w:val="0"/>
+                <w14:ligatures w14:val="none"/>
+              </w:rPr>
+            </w:pPr>
+            <w:r>
+              <w:rPr>
+                <w:rFonts w:ascii="Calibri" w:eastAsia="Times New Roman" w:hAnsi="Calibri" w:cs="Calibri"/>
+                <w:color w:val="000000"/>
+                <w:kern w:val="0"/>
+                <w14:ligatures w14:val="none"/>
+              </w:rPr>
+              <w:t>10</w:t>
+            </w:r>
+          </w:p>
+        </w:tc>
+        <w:tc>
+          <w:tcPr>
+            <w:tcW w:w="1420" w:type="dxa"/>
+            <w:tcBorders>
+              <w:top w:val="nil"/>
+              <w:left w:val="nil"/>
+              <w:bottom w:val="single" w:sz="4" w:space="0" w:color="auto"/>
+              <w:right w:val="single" w:sz="4" w:space="0" w:color="auto"/>
+            </w:tcBorders>
+            <w:shd w:val="clear" w:color="000000" w:fill="C6EFCE"/>
+            <w:noWrap/>
+            <w:vAlign w:val="bottom"/>
+            <w:hideMark/>
+          </w:tcPr>
+          <w:p>
+            <w:pPr>
+              <w:spacing w:after="0" w:line="240" w:lineRule="auto"/>
+              <w:jc w:val="right"/>
+              <w:rPr>
+                <w:rFonts w:ascii="Calibri" w:eastAsia="Times New Roman" w:hAnsi="Calibri" w:cs="Calibri"/>
+                <w:color w:val="006100"/>
+                <w:kern w:val="0"/>
+                <w14:ligatures w14:val="none"/>
+              </w:rPr>
+            </w:pPr>
+            <w:r>
+              <w:rPr>
+                <w:rFonts w:ascii="Calibri" w:eastAsia="Times New Roman" w:hAnsi="Calibri" w:cs="Calibri"/>
+                <w:color w:val="006100"/>
+                <w:kern w:val="0"/>
+                <w14:ligatures w14:val="none"/>
+              </w:rPr>
+              <w:t>8</w:t>
+            </w:r>
+          </w:p>
+        </w:tc>
+        <w:tc>
+          <w:tcPr>
+            <w:tcW w:w="1420" w:type="dxa"/>
+            <w:tcBorders>
+              <w:top w:val="nil"/>
+              <w:left w:val="nil"/>
+              <w:bottom w:val="single" w:sz="4" w:space="0" w:color="auto"/>
+              <w:right w:val="single" w:sz="4" w:space="0" w:color="auto"/>
+            </w:tcBorders>
+            <w:shd w:val="clear" w:color="000000" w:fill="C6EFCE"/>
+            <w:noWrap/>
+            <w:vAlign w:val="bottom"/>
+            <w:hideMark/>
+          </w:tcPr>
+          <w:p>
+            <w:pPr>
+              <w:spacing w:after="0" w:line="240" w:lineRule="auto"/>
+              <w:jc w:val="right"/>
+              <w:rPr>
+                <w:rFonts w:ascii="Calibri" w:eastAsia="Times New Roman" w:hAnsi="Calibri" w:cs="Calibri"/>
+                <w:color w:val="006100"/>
+                <w:kern w:val="0"/>
+                <w14:ligatures w14:val="none"/>
+              </w:rPr>
+            </w:pPr>
+            <w:r>
+              <w:rPr>
+                <w:rFonts w:ascii="Calibri" w:eastAsia="Times New Roman" w:hAnsi="Calibri" w:cs="Calibri"/>
+                <w:color w:val="006100"/>
+                <w:kern w:val="0"/>
+                <w14:ligatures w14:val="none"/>
+              </w:rPr>
+              <w:t>6</w:t>
+            </w:r>
+          </w:p>
+        </w:tc>
+        <w:tc>
+          <w:tcPr>
+            <w:tcW w:w="1020" w:type="dxa"/>
+            <w:tcBorders>
+              <w:top w:val="nil"/>
+              <w:left w:val="nil"/>
+              <w:bottom w:val="single" w:sz="4" w:space="0" w:color="auto"/>
+              <w:right w:val="single" w:sz="4" w:space="0" w:color="auto"/>
+            </w:tcBorders>
+            <w:shd w:val="clear" w:color="000000" w:fill="C6EFCE"/>
+            <w:noWrap/>
+            <w:vAlign w:val="bottom"/>
+            <w:hideMark/>
+          </w:tcPr>
+          <w:p>
+            <w:pPr>
+              <w:spacing w:after="0" w:line="240" w:lineRule="auto"/>
+              <w:jc w:val="right"/>
+              <w:rPr>
+                <w:rFonts w:ascii="Calibri" w:eastAsia="Times New Roman" w:hAnsi="Calibri" w:cs="Calibri"/>
+                <w:color w:val="006100"/>
+                <w:kern w:val="0"/>
+                <w14:ligatures w14:val="none"/>
+              </w:rPr>
+            </w:pPr>
+            <w:r>
+              <w:rPr>
+                <w:rFonts w:ascii="Calibri" w:eastAsia="Times New Roman" w:hAnsi="Calibri" w:cs="Calibri"/>
+                <w:color w:val="006100"/>
+                <w:kern w:val="0"/>
+                <w14:ligatures w14:val="none"/>
+              </w:rPr>
+              <w:t>8</w:t>
+            </w:r>
+          </w:p>
+        </w:tc>
+        <w:tc>
+          <w:tcPr>
+            <w:tcW w:w="1020" w:type="dxa"/>
+            <w:tcBorders>
+              <w:top w:val="nil"/>
+              <w:left w:val="nil"/>
+              <w:bottom w:val="single" w:sz="4" w:space="0" w:color="auto"/>
+              <w:right w:val="single" w:sz="4" w:space="0" w:color="auto"/>
+            </w:tcBorders>
+            <w:shd w:val="clear" w:color="000000" w:fill="C6EFCE"/>
+            <w:noWrap/>
+            <w:vAlign w:val="bottom"/>
+            <w:hideMark/>
+          </w:tcPr>
+          <w:p>
+            <w:pPr>
+              <w:spacing w:after="0" w:line="240" w:lineRule="auto"/>
+              <w:jc w:val="right"/>
+              <w:rPr>
+                <w:rFonts w:ascii="Calibri" w:eastAsia="Times New Roman" w:hAnsi="Calibri" w:cs="Calibri"/>
+                <w:color w:val="006100"/>
+                <w:kern w:val="0"/>
+                <w14:ligatures w14:val="none"/>
+              </w:rPr>
+            </w:pPr>
+            <w:r>
+              <w:rPr>
+                <w:rFonts w:ascii="Calibri" w:eastAsia="Times New Roman" w:hAnsi="Calibri" w:cs="Calibri"/>
+                <w:color w:val="006100"/>
+                <w:kern w:val="0"/>
+                <w14:ligatures w14:val="none"/>
+              </w:rPr>
+              <w:t>6</w:t>
+            </w:r>
+          </w:p>
+        </w:tc>
+        <w:tc>
+          <w:tcPr>
+            <w:tcW w:w="1020" w:type="dxa"/>
+            <w:tcBorders>
+              <w:top w:val="nil"/>
+              <w:left w:val="nil"/>
+              <w:bottom w:val="single" w:sz="4" w:space="0" w:color="auto"/>
+              <w:right w:val="single" w:sz="4" w:space="0" w:color="auto"/>
+            </w:tcBorders>
+            <w:shd w:val="clear" w:color="000000" w:fill="C6EFCE"/>
+            <w:noWrap/>
+            <w:vAlign w:val="bottom"/>
+            <w:hideMark/>
+          </w:tcPr>
+          <w:p>
+            <w:pPr>
+              <w:spacing w:after="0" w:line="240" w:lineRule="auto"/>
+              <w:jc w:val="right"/>
+              <w:rPr>
+                <w:rFonts w:ascii="Calibri" w:eastAsia="Times New Roman" w:hAnsi="Calibri" w:cs="Calibri"/>
+                <w:color w:val="006100"/>
+                <w:kern w:val="0"/>
+                <w14:ligatures w14:val="none"/>
+              </w:rPr>
+            </w:pPr>
+            <w:r>
+              <w:rPr>
+                <w:rFonts w:ascii="Calibri" w:eastAsia="Times New Roman" w:hAnsi="Calibri" w:cs="Calibri"/>
+                <w:color w:val="006100"/>
+                <w:kern w:val="0"/>
+                <w14:ligatures w14:val="none"/>
+              </w:rPr>
+              <w:t>4</w:t>
+            </w:r>
+          </w:p>
+        </w:tc>
+      </w:tr>
+      <w:tr>
+        <w:trPr>
+          <w:trHeight w:val="300"/>
+        </w:trPr>
+        <w:tc>
+          <w:tcPr>
+            <w:tcW w:w="3140" w:type="dxa"/>
+            <w:tcBorders>
+              <w:top w:val="nil"/>
+              <w:left w:val="single" w:sz="4" w:space="0" w:color="auto"/>
+              <w:bottom w:val="single" w:sz="4" w:space="0" w:color="auto"/>
+              <w:right w:val="single" w:sz="4" w:space="0" w:color="auto"/>
+            </w:tcBorders>
+            <w:shd w:val="clear" w:color="000000" w:fill="8EA9DB"/>
+            <w:noWrap/>
+            <w:vAlign w:val="center"/>
+            <w:hideMark/>
+          </w:tcPr>
+          <w:p>
+            <w:pPr>
+              <w:spacing w:after="0" w:line="240" w:lineRule="auto"/>
+              <w:jc w:val="center"/>
+              <w:rPr>
+                <w:rFonts w:ascii="Calibri" w:eastAsia="Times New Roman" w:hAnsi="Calibri" w:cs="Calibri"/>
+                <w:color w:val="000000"/>
+                <w:kern w:val="0"/>
+                <w14:ligatures w14:val="none"/>
+              </w:rPr>
+            </w:pPr>
+            <w:r>
+              <w:rPr>
+                <w:rFonts w:ascii="Calibri" w:eastAsia="Times New Roman" w:hAnsi="Calibri" w:cs="Calibri"/>
+                <w:color w:val="000000"/>
+                <w:kern w:val="0"/>
+                <w14:ligatures w14:val="none"/>
+              </w:rPr>
+              <w:t>Payload Capacity</w:t>
+            </w:r>
+          </w:p>
+        </w:tc>
+        <w:tc>
+          <w:tcPr>
+            <w:tcW w:w="960" w:type="dxa"/>
+            <w:tcBorders>
+              <w:top w:val="nil"/>
+              <w:left w:val="nil"/>
+              <w:bottom w:val="single" w:sz="4" w:space="0" w:color="auto"/>
+              <w:right w:val="single" w:sz="4" w:space="0" w:color="auto"/>
+            </w:tcBorders>
+            <w:shd w:val="clear" w:color="000000" w:fill="8EA9DB"/>
+            <w:noWrap/>
+            <w:vAlign w:val="bottom"/>
+            <w:hideMark/>
+          </w:tcPr>
+          <w:p>
+            <w:pPr>
+              <w:spacing w:after="0" w:line="240" w:lineRule="auto"/>
+              <w:jc w:val="right"/>
+              <w:rPr>
+                <w:rFonts w:ascii="Calibri" w:eastAsia="Times New Roman" w:hAnsi="Calibri" w:cs="Calibri"/>
+                <w:color w:val="000000"/>
+                <w:kern w:val="0"/>
+                <w14:ligatures w14:val="none"/>
+              </w:rPr>
+            </w:pPr>
+            <w:r>
+              <w:rPr>
+                <w:rFonts w:ascii="Calibri" w:eastAsia="Times New Roman" w:hAnsi="Calibri" w:cs="Calibri"/>
+                <w:color w:val="000000"/>
+                <w:kern w:val="0"/>
+                <w14:ligatures w14:val="none"/>
+              </w:rPr>
+              <w:t>10</w:t>
+            </w:r>
+          </w:p>
+        </w:tc>
+        <w:tc>
+          <w:tcPr>
+            <w:tcW w:w="1420" w:type="dxa"/>
+            <w:tcBorders>
+              <w:top w:val="nil"/>
+              <w:left w:val="nil"/>
+              <w:bottom w:val="single" w:sz="4" w:space="0" w:color="auto"/>
+              <w:right w:val="single" w:sz="4" w:space="0" w:color="auto"/>
+            </w:tcBorders>
+            <w:shd w:val="clear" w:color="000000" w:fill="C6EFCE"/>
+            <w:noWrap/>
+            <w:vAlign w:val="bottom"/>
+            <w:hideMark/>
+          </w:tcPr>
+          <w:p>
+            <w:pPr>
+              <w:spacing w:after="0" w:line="240" w:lineRule="auto"/>
+              <w:jc w:val="right"/>
+              <w:rPr>
+                <w:rFonts w:ascii="Calibri" w:eastAsia="Times New Roman" w:hAnsi="Calibri" w:cs="Calibri"/>
+                <w:color w:val="006100"/>
+                <w:kern w:val="0"/>
+                <w14:ligatures w14:val="none"/>
+              </w:rPr>
+            </w:pPr>
+            <w:r>
+              <w:rPr>
+                <w:rFonts w:ascii="Calibri" w:eastAsia="Times New Roman" w:hAnsi="Calibri" w:cs="Calibri"/>
+                <w:color w:val="006100"/>
+                <w:kern w:val="0"/>
+                <w14:ligatures w14:val="none"/>
+              </w:rPr>
+              <w:t>4</w:t>
+            </w:r>
+          </w:p>
+        </w:tc>
+        <w:tc>
+          <w:tcPr>
+            <w:tcW w:w="1420" w:type="dxa"/>
+            <w:tcBorders>
+              <w:top w:val="nil"/>
+              <w:left w:val="nil"/>
+              <w:bottom w:val="single" w:sz="4" w:space="0" w:color="auto"/>
+              <w:right w:val="single" w:sz="4" w:space="0" w:color="auto"/>
+            </w:tcBorders>
+            <w:shd w:val="clear" w:color="000000" w:fill="C6EFCE"/>
+            <w:noWrap/>
+            <w:vAlign w:val="bottom"/>
+            <w:hideMark/>
+          </w:tcPr>
+          <w:p>
+            <w:pPr>
+              <w:spacing w:after="0" w:line="240" w:lineRule="auto"/>
+              <w:jc w:val="right"/>
+              <w:rPr>
+                <w:rFonts w:ascii="Calibri" w:eastAsia="Times New Roman" w:hAnsi="Calibri" w:cs="Calibri"/>
+                <w:color w:val="006100"/>
+                <w:kern w:val="0"/>
+                <w14:ligatures w14:val="none"/>
+              </w:rPr>
+            </w:pPr>
+            <w:r>
+              <w:rPr>
+                <w:rFonts w:ascii="Calibri" w:eastAsia="Times New Roman" w:hAnsi="Calibri" w:cs="Calibri"/>
+                <w:color w:val="006100"/>
+                <w:kern w:val="0"/>
+                <w14:ligatures w14:val="none"/>
+              </w:rPr>
+              <w:t>6</w:t>
+            </w:r>
+          </w:p>
+        </w:tc>
+        <w:tc>
+          <w:tcPr>
+            <w:tcW w:w="1020" w:type="dxa"/>
+            <w:tcBorders>
+              <w:top w:val="nil"/>
+              <w:left w:val="nil"/>
+              <w:bottom w:val="single" w:sz="4" w:space="0" w:color="auto"/>
+              <w:right w:val="single" w:sz="4" w:space="0" w:color="auto"/>
+            </w:tcBorders>
+            <w:shd w:val="clear" w:color="000000" w:fill="C6EFCE"/>
+            <w:noWrap/>
+            <w:vAlign w:val="bottom"/>
+            <w:hideMark/>
+          </w:tcPr>
+          <w:p>
+            <w:pPr>
+              <w:spacing w:after="0" w:line="240" w:lineRule="auto"/>
+              <w:jc w:val="right"/>
+              <w:rPr>
+                <w:rFonts w:ascii="Calibri" w:eastAsia="Times New Roman" w:hAnsi="Calibri" w:cs="Calibri"/>
+                <w:color w:val="006100"/>
+                <w:kern w:val="0"/>
+                <w14:ligatures w14:val="none"/>
+              </w:rPr>
+            </w:pPr>
+            <w:r>
+              <w:rPr>
+                <w:rFonts w:ascii="Calibri" w:eastAsia="Times New Roman" w:hAnsi="Calibri" w:cs="Calibri"/>
+                <w:color w:val="006100"/>
+                <w:kern w:val="0"/>
+                <w14:ligatures w14:val="none"/>
+              </w:rPr>
+              <w:t>4</w:t>
+            </w:r>
+          </w:p>
+        </w:tc>
+        <w:tc>
+          <w:tcPr>
+            <w:tcW w:w="1020" w:type="dxa"/>
+            <w:tcBorders>
+              <w:top w:val="nil"/>
+              <w:left w:val="nil"/>
+              <w:bottom w:val="single" w:sz="4" w:space="0" w:color="auto"/>
+              <w:right w:val="single" w:sz="4" w:space="0" w:color="auto"/>
+            </w:tcBorders>
+            <w:shd w:val="clear" w:color="000000" w:fill="C6EFCE"/>
+            <w:noWrap/>
+            <w:vAlign w:val="bottom"/>
+            <w:hideMark/>
+          </w:tcPr>
+          <w:p>
+            <w:pPr>
+              <w:spacing w:after="0" w:line="240" w:lineRule="auto"/>
+              <w:jc w:val="right"/>
+              <w:rPr>
+                <w:rFonts w:ascii="Calibri" w:eastAsia="Times New Roman" w:hAnsi="Calibri" w:cs="Calibri"/>
+                <w:color w:val="006100"/>
+                <w:kern w:val="0"/>
+                <w14:ligatures w14:val="none"/>
+              </w:rPr>
+            </w:pPr>
+            <w:r>
+              <w:rPr>
+                <w:rFonts w:ascii="Calibri" w:eastAsia="Times New Roman" w:hAnsi="Calibri" w:cs="Calibri"/>
+                <w:color w:val="006100"/>
+                <w:kern w:val="0"/>
+                <w14:ligatures w14:val="none"/>
+              </w:rPr>
+              <w:t>6</w:t>
+            </w:r>
+          </w:p>
+        </w:tc>
+        <w:tc>
+          <w:tcPr>
+            <w:tcW w:w="1020" w:type="dxa"/>
+            <w:tcBorders>
+              <w:top w:val="nil"/>
+              <w:left w:val="nil"/>
+              <w:bottom w:val="single" w:sz="4" w:space="0" w:color="auto"/>
+              <w:right w:val="single" w:sz="4" w:space="0" w:color="auto"/>
+            </w:tcBorders>
+            <w:shd w:val="clear" w:color="000000" w:fill="C6EFCE"/>
+            <w:noWrap/>
+            <w:vAlign w:val="bottom"/>
+            <w:hideMark/>
+          </w:tcPr>
+          <w:p>
+            <w:pPr>
+              <w:spacing w:after="0" w:line="240" w:lineRule="auto"/>
+              <w:jc w:val="right"/>
+              <w:rPr>
+                <w:rFonts w:ascii="Calibri" w:eastAsia="Times New Roman" w:hAnsi="Calibri" w:cs="Calibri"/>
+                <w:color w:val="006100"/>
+                <w:kern w:val="0"/>
+                <w14:ligatures w14:val="none"/>
+              </w:rPr>
+            </w:pPr>
+            <w:r>
+              <w:rPr>
+                <w:rFonts w:ascii="Calibri" w:eastAsia="Times New Roman" w:hAnsi="Calibri" w:cs="Calibri"/>
+                <w:color w:val="006100"/>
+                <w:kern w:val="0"/>
+                <w14:ligatures w14:val="none"/>
+              </w:rPr>
+              <w:t>8</w:t>
+            </w:r>
+          </w:p>
+        </w:tc>
+      </w:tr>
+      <w:tr>
+        <w:trPr>
+          <w:trHeight w:val="300"/>
+        </w:trPr>
+        <w:tc>
+          <w:tcPr>
+            <w:tcW w:w="3140" w:type="dxa"/>
+            <w:tcBorders>
+              <w:top w:val="nil"/>
+              <w:left w:val="single" w:sz="4" w:space="0" w:color="auto"/>
+              <w:bottom w:val="single" w:sz="4" w:space="0" w:color="auto"/>
+              <w:right w:val="single" w:sz="4" w:space="0" w:color="auto"/>
+            </w:tcBorders>
+            <w:shd w:val="clear" w:color="000000" w:fill="8EA9DB"/>
+            <w:noWrap/>
+            <w:vAlign w:val="bottom"/>
+            <w:hideMark/>
+          </w:tcPr>
+          <w:p>
+            <w:pPr>
+              <w:spacing w:after="0" w:line="240" w:lineRule="auto"/>
+              <w:rPr>
+                <w:rFonts w:ascii="Calibri" w:eastAsia="Times New Roman" w:hAnsi="Calibri" w:cs="Calibri"/>
+                <w:color w:val="000000"/>
+                <w:kern w:val="0"/>
+                <w14:ligatures w14:val="none"/>
+              </w:rPr>
+            </w:pPr>
+            <w:r>
+              <w:rPr>
+                <w:rFonts w:ascii="Calibri" w:eastAsia="Times New Roman" w:hAnsi="Calibri" w:cs="Calibri"/>
+                <w:color w:val="000000"/>
+                <w:kern w:val="0"/>
+                <w14:ligatures w14:val="none"/>
+              </w:rPr>
+              <w:t>Total</w:t>
+            </w:r>
+          </w:p>
+        </w:tc>
+        <w:tc>
+          <w:tcPr>
+            <w:tcW w:w="960" w:type="dxa"/>
+            <w:tcBorders>
+              <w:top w:val="nil"/>
+              <w:left w:val="nil"/>
+              <w:bottom w:val="single" w:sz="4" w:space="0" w:color="auto"/>
+              <w:right w:val="single" w:sz="4" w:space="0" w:color="auto"/>
+            </w:tcBorders>
+            <w:shd w:val="clear" w:color="000000" w:fill="8EA9DB"/>
+            <w:noWrap/>
+            <w:vAlign w:val="bottom"/>
+            <w:hideMark/>
+          </w:tcPr>
+          <w:p>
+            <w:pPr>
+              <w:spacing w:after="0" w:line="240" w:lineRule="auto"/>
+              <w:jc w:val="right"/>
+              <w:rPr>
+                <w:rFonts w:ascii="Calibri" w:eastAsia="Times New Roman" w:hAnsi="Calibri" w:cs="Calibri"/>
+                <w:color w:val="000000"/>
+                <w:kern w:val="0"/>
+                <w14:ligatures w14:val="none"/>
+              </w:rPr>
+            </w:pPr>
+            <w:r>
+              <w:rPr>
+                <w:rFonts w:ascii="Calibri" w:eastAsia="Times New Roman" w:hAnsi="Calibri" w:cs="Calibri"/>
+                <w:color w:val="000000"/>
+                <w:kern w:val="0"/>
+                <w14:ligatures w14:val="none"/>
+              </w:rPr>
+              <w:t>100</w:t>
+            </w:r>
+          </w:p>
+        </w:tc>
+        <w:tc>
+          <w:tcPr>
+            <w:tcW w:w="1420" w:type="dxa"/>
+            <w:tcBorders>
+              <w:top w:val="single" w:sz="4" w:space="0" w:color="auto"/>
+              <w:left w:val="single" w:sz="4" w:space="0" w:color="auto"/>
+              <w:bottom w:val="single" w:sz="4" w:space="0" w:color="auto"/>
+              <w:right w:val="single" w:sz="4" w:space="0" w:color="auto"/>
+            </w:tcBorders>
+            <w:shd w:val="clear" w:color="000000" w:fill="F98971"/>
+            <w:noWrap/>
+            <w:vAlign w:val="bottom"/>
+            <w:hideMark/>
+          </w:tcPr>
+          <w:p>
+            <w:pPr>
+              <w:spacing w:after="0" w:line="240" w:lineRule="auto"/>
+              <w:jc w:val="right"/>
+              <w:rPr>
+                <w:rFonts w:ascii="Calibri" w:eastAsia="Times New Roman" w:hAnsi="Calibri" w:cs="Calibri"/>
+                <w:color w:val="006100"/>
+                <w:kern w:val="0"/>
+                <w14:ligatures w14:val="none"/>
+              </w:rPr>
+            </w:pPr>
+            <w:r>
+              <w:rPr>
+                <w:rFonts w:ascii="Calibri" w:eastAsia="Times New Roman" w:hAnsi="Calibri" w:cs="Calibri"/>
+                <w:color w:val="006100"/>
+                <w:kern w:val="0"/>
+                <w14:ligatures w14:val="none"/>
+              </w:rPr>
+              <w:t>57</w:t>
+            </w:r>
+          </w:p>
+        </w:tc>
+        <w:tc>
+          <w:tcPr>
+            <w:tcW w:w="1420" w:type="dxa"/>
+            <w:tcBorders>
+              <w:top w:val="single" w:sz="4" w:space="0" w:color="auto"/>
+              <w:left w:val="single" w:sz="4" w:space="0" w:color="auto"/>
+              <w:bottom w:val="single" w:sz="4" w:space="0" w:color="auto"/>
+              <w:right w:val="single" w:sz="4" w:space="0" w:color="auto"/>
+            </w:tcBorders>
+            <w:shd w:val="clear" w:color="000000" w:fill="FFEB84"/>
+            <w:noWrap/>
+            <w:vAlign w:val="bottom"/>
+            <w:hideMark/>
+          </w:tcPr>
+          <w:p>
+            <w:pPr>
+              <w:spacing w:after="0" w:line="240" w:lineRule="auto"/>
+              <w:jc w:val="right"/>
+              <w:rPr>
+                <w:rFonts w:ascii="Calibri" w:eastAsia="Times New Roman" w:hAnsi="Calibri" w:cs="Calibri"/>
+                <w:color w:val="006100"/>
+                <w:kern w:val="0"/>
+                <w14:ligatures w14:val="none"/>
+              </w:rPr>
+            </w:pPr>
+            <w:r>
+              <w:rPr>
+                <w:rFonts w:ascii="Calibri" w:eastAsia="Times New Roman" w:hAnsi="Calibri" w:cs="Calibri"/>
+                <w:color w:val="006100"/>
+                <w:kern w:val="0"/>
+                <w14:ligatures w14:val="none"/>
+              </w:rPr>
+              <w:t>60</w:t>
+            </w:r>
+          </w:p>
+        </w:tc>
+        <w:tc>
+          <w:tcPr>
+            <w:tcW w:w="1020" w:type="dxa"/>
+            <w:tcBorders>
+              <w:top w:val="single" w:sz="4" w:space="0" w:color="auto"/>
+              <w:left w:val="single" w:sz="4" w:space="0" w:color="auto"/>
+              <w:bottom w:val="single" w:sz="4" w:space="0" w:color="auto"/>
+              <w:right w:val="single" w:sz="4" w:space="0" w:color="auto"/>
+            </w:tcBorders>
+            <w:shd w:val="clear" w:color="000000" w:fill="63BE7B"/>
+            <w:noWrap/>
+            <w:vAlign w:val="bottom"/>
+            <w:hideMark/>
+          </w:tcPr>
+          <w:p>
+            <w:pPr>
+              <w:spacing w:after="0" w:line="240" w:lineRule="auto"/>
+              <w:jc w:val="right"/>
+              <w:rPr>
+                <w:rFonts w:ascii="Calibri" w:eastAsia="Times New Roman" w:hAnsi="Calibri" w:cs="Calibri"/>
+                <w:color w:val="006100"/>
+                <w:kern w:val="0"/>
+                <w14:ligatures w14:val="none"/>
+              </w:rPr>
+            </w:pPr>
+            <w:r>
+              <w:rPr>
+                <w:rFonts w:ascii="Calibri" w:eastAsia="Times New Roman" w:hAnsi="Calibri" w:cs="Calibri"/>
+                <w:color w:val="006100"/>
+                <w:kern w:val="0"/>
+                <w14:ligatures w14:val="none"/>
+              </w:rPr>
+              <w:t>71</w:t>
+            </w:r>
+          </w:p>
+        </w:tc>
+        <w:tc>
+          <w:tcPr>
+            <w:tcW w:w="1020" w:type="dxa"/>
+            <w:tcBorders>
+              <w:top w:val="single" w:sz="4" w:space="0" w:color="auto"/>
+              <w:left w:val="single" w:sz="4" w:space="0" w:color="auto"/>
+              <w:bottom w:val="single" w:sz="4" w:space="0" w:color="auto"/>
+              <w:right w:val="single" w:sz="4" w:space="0" w:color="auto"/>
+            </w:tcBorders>
+            <w:shd w:val="clear" w:color="000000" w:fill="80C77D"/>
+            <w:noWrap/>
+            <w:vAlign w:val="bottom"/>
+            <w:hideMark/>
+          </w:tcPr>
+          <w:p>
+            <w:pPr>
+              <w:spacing w:after="0" w:line="240" w:lineRule="auto"/>
+              <w:jc w:val="right"/>
+              <w:rPr>
+                <w:rFonts w:ascii="Calibri" w:eastAsia="Times New Roman" w:hAnsi="Calibri" w:cs="Calibri"/>
+                <w:color w:val="006100"/>
+                <w:kern w:val="0"/>
+                <w14:ligatures w14:val="none"/>
+              </w:rPr>
+            </w:pPr>
+            <w:r>
+              <w:rPr>
+                <w:rFonts w:ascii="Calibri" w:eastAsia="Times New Roman" w:hAnsi="Calibri" w:cs="Calibri"/>
+                <w:color w:val="006100"/>
+                <w:kern w:val="0"/>
+                <w14:ligatures w14:val="none"/>
+              </w:rPr>
+              <w:t>69</w:t>
+            </w:r>
+          </w:p>
+        </w:tc>
+        <w:tc>
+          <w:tcPr>
+            <w:tcW w:w="1020" w:type="dxa"/>
+            <w:tcBorders>
+              <w:top w:val="single" w:sz="4" w:space="0" w:color="auto"/>
+              <w:left w:val="single" w:sz="4" w:space="0" w:color="auto"/>
+              <w:bottom w:val="single" w:sz="4" w:space="0" w:color="auto"/>
+              <w:right w:val="single" w:sz="4" w:space="0" w:color="auto"/>
+            </w:tcBorders>
+            <w:shd w:val="clear" w:color="000000" w:fill="F8696B"/>
+            <w:noWrap/>
+            <w:vAlign w:val="bottom"/>
+            <w:hideMark/>
+          </w:tcPr>
+          <w:p>
+            <w:pPr>
+              <w:spacing w:after="0" w:line="240" w:lineRule="auto"/>
+              <w:jc w:val="right"/>
+              <w:rPr>
+                <w:rFonts w:ascii="Calibri" w:eastAsia="Times New Roman" w:hAnsi="Calibri" w:cs="Calibri"/>
+                <w:color w:val="006100"/>
+                <w:kern w:val="0"/>
+                <w14:ligatures w14:val="none"/>
+              </w:rPr>
+            </w:pPr>
+            <w:r>
+              <w:rPr>
+                <w:rFonts w:ascii="Calibri" w:eastAsia="Times New Roman" w:hAnsi="Calibri" w:cs="Calibri"/>
+                <w:color w:val="006100"/>
+                <w:kern w:val="0"/>
+                <w14:ligatures w14:val="none"/>
+              </w:rPr>
+              <w:t>56</w:t>
+            </w:r>
+          </w:p>
+        </w:tc>
+      </w:tr>
+    </w:tbl>
+    <w:p/>
     <w:sectPr>
       <w:pgSz w:w="12240" w:h="15840"/>
       <w:pgMar w:top="1440" w:right="1440" w:bottom="1440" w:left="1440" w:header="720" w:footer="720" w:gutter="0"/>
@@ -211,6 +3572,92 @@
 <file path=word/numbering.xml><?xml version="1.0" encoding="utf-8"?>
 <w:numbering xmlns:wpc="http://schemas.microsoft.com/office/word/2010/wordprocessingCanvas" xmlns:cx="http://schemas.microsoft.com/office/drawing/2014/chartex" xmlns:cx1="http://schemas.microsoft.com/office/drawing/2015/9/8/chartex" xmlns:cx2="http://schemas.microsoft.com/office/drawing/2015/10/21/chartex" xmlns:cx3="http://schemas.microsoft.com/office/drawing/2016/5/9/chartex" xmlns:cx4="http://schemas.microsoft.com/office/drawing/2016/5/10/chartex" xmlns:cx5="http://schemas.microsoft.com/office/drawing/2016/5/11/chartex" xmlns:cx6="http://schemas.microsoft.com/office/drawing/2016/5/12/chartex" xmlns:cx7="http://schemas.microsoft.com/office/drawing/2016/5/13/chartex" xmlns:cx8="http://schemas.microsoft.com/office/drawing/2016/5/14/chartex" xmlns:mc="http://schemas.openxmlformats.org/markup-compatibility/2006" xmlns:aink="http://schemas.microsoft.com/office/drawing/2016/ink" xmlns:am3d="http://schemas.microsoft.com/office/drawing/2017/model3d" xmlns:o="urn:schemas-microsoft-com:office:office" xmlns:oel="http://schemas.microsoft.com/office/2019/extlst" xmlns:r="http://schemas.openxmlformats.org/officeDocument/2006/relationships" xmlns:m="http://schemas.openxmlformats.org/officeDocument/2006/math" xmlns:v="urn:schemas-microsoft-com:vml" xmlns:wp14="http://schemas.microsoft.com/office/word/2010/wordprocessingDrawing" xmlns:wp="http://schemas.openxmlformats.org/drawingml/2006/wordprocessingDrawing" xmlns:w10="urn:schemas-microsoft-com:office:word" xmlns:w="http://schemas.openxmlformats.org/wordprocessingml/2006/main" xmlns:w14="http://schemas.microsoft.com/office/word/2010/wordml" xmlns:w15="http://schemas.microsoft.com/office/word/2012/wordml" xmlns:w16cex="http://schemas.microsoft.com/office/word/2018/wordml/cex" xmlns:w16cid="http://schemas.microsoft.com/office/word/2016/wordml/cid" xmlns:w16="http://schemas.microsoft.com/office/word/2018/wordml" xmlns:w16sdtdh="http://schemas.microsoft.com/office/word/2020/wordml/sdtdatahash" xmlns:w16se="http://schemas.microsoft.com/office/word/2015/wordml/symex" xmlns:wpg="http://schemas.microsoft.com/office/word/2010/wordprocessingGroup" xmlns:wpi="http://schemas.microsoft.com/office/word/2010/wordprocessingInk" xmlns:wne="http://schemas.microsoft.com/office/word/2006/wordml" xmlns:wps="http://schemas.microsoft.com/office/word/2010/wordprocessingShape" mc:Ignorable="w14 w15 w16se w16cid w16 w16cex w16sdtdh wp14">
   <w:abstractNum w:abstractNumId="0" w15:restartNumberingAfterBreak="0">
+    <w:nsid w:val="29902731"/>
+    <w:multiLevelType w:val="hybridMultilevel"/>
+    <w:tmpl w:val="99A83790"/>
+    <w:lvl w:ilvl="0" w:tplc="0409000F">
+      <w:start w:val="1"/>
+      <w:numFmt w:val="decimal"/>
+      <w:lvlText w:val="%1."/>
+      <w:lvlJc w:val="left"/>
+      <w:pPr>
+        <w:ind w:left="720" w:hanging="360"/>
+      </w:pPr>
+    </w:lvl>
+    <w:lvl w:ilvl="1" w:tplc="04090019">
+      <w:start w:val="1"/>
+      <w:numFmt w:val="lowerLetter"/>
+      <w:lvlText w:val="%2."/>
+      <w:lvlJc w:val="left"/>
+      <w:pPr>
+        <w:ind w:left="1440" w:hanging="360"/>
+      </w:pPr>
+    </w:lvl>
+    <w:lvl w:ilvl="2" w:tplc="0409001B" w:tentative="1">
+      <w:start w:val="1"/>
+      <w:numFmt w:val="lowerRoman"/>
+      <w:lvlText w:val="%3."/>
+      <w:lvlJc w:val="right"/>
+      <w:pPr>
+        <w:ind w:left="2160" w:hanging="180"/>
+      </w:pPr>
+    </w:lvl>
+    <w:lvl w:ilvl="3" w:tplc="0409000F" w:tentative="1">
+      <w:start w:val="1"/>
+      <w:numFmt w:val="decimal"/>
+      <w:lvlText w:val="%4."/>
+      <w:lvlJc w:val="left"/>
+      <w:pPr>
+        <w:ind w:left="2880" w:hanging="360"/>
+      </w:pPr>
+    </w:lvl>
+    <w:lvl w:ilvl="4" w:tplc="04090019" w:tentative="1">
+      <w:start w:val="1"/>
+      <w:numFmt w:val="lowerLetter"/>
+      <w:lvlText w:val="%5."/>
+      <w:lvlJc w:val="left"/>
+      <w:pPr>
+        <w:ind w:left="3600" w:hanging="360"/>
+      </w:pPr>
+    </w:lvl>
+    <w:lvl w:ilvl="5" w:tplc="0409001B" w:tentative="1">
+      <w:start w:val="1"/>
+      <w:numFmt w:val="lowerRoman"/>
+      <w:lvlText w:val="%6."/>
+      <w:lvlJc w:val="right"/>
+      <w:pPr>
+        <w:ind w:left="4320" w:hanging="180"/>
+      </w:pPr>
+    </w:lvl>
+    <w:lvl w:ilvl="6" w:tplc="0409000F" w:tentative="1">
+      <w:start w:val="1"/>
+      <w:numFmt w:val="decimal"/>
+      <w:lvlText w:val="%7."/>
+      <w:lvlJc w:val="left"/>
+      <w:pPr>
+        <w:ind w:left="5040" w:hanging="360"/>
+      </w:pPr>
+    </w:lvl>
+    <w:lvl w:ilvl="7" w:tplc="04090019" w:tentative="1">
+      <w:start w:val="1"/>
+      <w:numFmt w:val="lowerLetter"/>
+      <w:lvlText w:val="%8."/>
+      <w:lvlJc w:val="left"/>
+      <w:pPr>
+        <w:ind w:left="5760" w:hanging="360"/>
+      </w:pPr>
+    </w:lvl>
+    <w:lvl w:ilvl="8" w:tplc="0409001B" w:tentative="1">
+      <w:start w:val="1"/>
+      <w:numFmt w:val="lowerRoman"/>
+      <w:lvlText w:val="%9."/>
+      <w:lvlJc w:val="right"/>
+      <w:pPr>
+        <w:ind w:left="6480" w:hanging="180"/>
+      </w:pPr>
+    </w:lvl>
+  </w:abstractNum>
+  <w:abstractNum w:abstractNumId="1" w15:restartNumberingAfterBreak="0">
     <w:nsid w:val="2E4425F1"/>
     <w:multiLevelType w:val="hybridMultilevel"/>
     <w:tmpl w:val="C5947A0C"/>
@@ -299,7 +3746,7 @@
       </w:pPr>
     </w:lvl>
   </w:abstractNum>
-  <w:abstractNum w:abstractNumId="1" w15:restartNumberingAfterBreak="0">
+  <w:abstractNum w:abstractNumId="2" w15:restartNumberingAfterBreak="0">
     <w:nsid w:val="53C73F1E"/>
     <w:multiLevelType w:val="hybridMultilevel"/>
     <w:tmpl w:val="02327670"/>
@@ -388,11 +3835,198 @@
       </w:pPr>
     </w:lvl>
   </w:abstractNum>
+  <w:abstractNum w:abstractNumId="3" w15:restartNumberingAfterBreak="0">
+    <w:nsid w:val="5B8C649C"/>
+    <w:multiLevelType w:val="hybridMultilevel"/>
+    <w:tmpl w:val="215C09D0"/>
+    <w:lvl w:ilvl="0" w:tplc="0409000F">
+      <w:start w:val="1"/>
+      <w:numFmt w:val="decimal"/>
+      <w:lvlText w:val="%1."/>
+      <w:lvlJc w:val="left"/>
+      <w:pPr>
+        <w:ind w:left="720" w:hanging="360"/>
+      </w:pPr>
+      <w:rPr>
+        <w:rFonts w:hint="default"/>
+      </w:rPr>
+    </w:lvl>
+    <w:lvl w:ilvl="1" w:tplc="04090019" w:tentative="1">
+      <w:start w:val="1"/>
+      <w:numFmt w:val="lowerLetter"/>
+      <w:lvlText w:val="%2."/>
+      <w:lvlJc w:val="left"/>
+      <w:pPr>
+        <w:ind w:left="1440" w:hanging="360"/>
+      </w:pPr>
+    </w:lvl>
+    <w:lvl w:ilvl="2" w:tplc="0409001B" w:tentative="1">
+      <w:start w:val="1"/>
+      <w:numFmt w:val="lowerRoman"/>
+      <w:lvlText w:val="%3."/>
+      <w:lvlJc w:val="right"/>
+      <w:pPr>
+        <w:ind w:left="2160" w:hanging="180"/>
+      </w:pPr>
+    </w:lvl>
+    <w:lvl w:ilvl="3" w:tplc="0409000F" w:tentative="1">
+      <w:start w:val="1"/>
+      <w:numFmt w:val="decimal"/>
+      <w:lvlText w:val="%4."/>
+      <w:lvlJc w:val="left"/>
+      <w:pPr>
+        <w:ind w:left="2880" w:hanging="360"/>
+      </w:pPr>
+    </w:lvl>
+    <w:lvl w:ilvl="4" w:tplc="04090019" w:tentative="1">
+      <w:start w:val="1"/>
+      <w:numFmt w:val="lowerLetter"/>
+      <w:lvlText w:val="%5."/>
+      <w:lvlJc w:val="left"/>
+      <w:pPr>
+        <w:ind w:left="3600" w:hanging="360"/>
+      </w:pPr>
+    </w:lvl>
+    <w:lvl w:ilvl="5" w:tplc="0409001B" w:tentative="1">
+      <w:start w:val="1"/>
+      <w:numFmt w:val="lowerRoman"/>
+      <w:lvlText w:val="%6."/>
+      <w:lvlJc w:val="right"/>
+      <w:pPr>
+        <w:ind w:left="4320" w:hanging="180"/>
+      </w:pPr>
+    </w:lvl>
+    <w:lvl w:ilvl="6" w:tplc="0409000F" w:tentative="1">
+      <w:start w:val="1"/>
+      <w:numFmt w:val="decimal"/>
+      <w:lvlText w:val="%7."/>
+      <w:lvlJc w:val="left"/>
+      <w:pPr>
+        <w:ind w:left="5040" w:hanging="360"/>
+      </w:pPr>
+    </w:lvl>
+    <w:lvl w:ilvl="7" w:tplc="04090019" w:tentative="1">
+      <w:start w:val="1"/>
+      <w:numFmt w:val="lowerLetter"/>
+      <w:lvlText w:val="%8."/>
+      <w:lvlJc w:val="left"/>
+      <w:pPr>
+        <w:ind w:left="5760" w:hanging="360"/>
+      </w:pPr>
+    </w:lvl>
+    <w:lvl w:ilvl="8" w:tplc="0409001B" w:tentative="1">
+      <w:start w:val="1"/>
+      <w:numFmt w:val="lowerRoman"/>
+      <w:lvlText w:val="%9."/>
+      <w:lvlJc w:val="right"/>
+      <w:pPr>
+        <w:ind w:left="6480" w:hanging="180"/>
+      </w:pPr>
+    </w:lvl>
+  </w:abstractNum>
+  <w:abstractNum w:abstractNumId="4" w15:restartNumberingAfterBreak="0">
+    <w:nsid w:val="7E2E03C7"/>
+    <w:multiLevelType w:val="hybridMultilevel"/>
+    <w:tmpl w:val="D804916E"/>
+    <w:lvl w:ilvl="0" w:tplc="0409000F">
+      <w:start w:val="1"/>
+      <w:numFmt w:val="decimal"/>
+      <w:lvlText w:val="%1."/>
+      <w:lvlJc w:val="left"/>
+      <w:pPr>
+        <w:ind w:left="720" w:hanging="360"/>
+      </w:pPr>
+      <w:rPr>
+        <w:rFonts w:hint="default"/>
+      </w:rPr>
+    </w:lvl>
+    <w:lvl w:ilvl="1" w:tplc="04090019" w:tentative="1">
+      <w:start w:val="1"/>
+      <w:numFmt w:val="lowerLetter"/>
+      <w:lvlText w:val="%2."/>
+      <w:lvlJc w:val="left"/>
+      <w:pPr>
+        <w:ind w:left="1440" w:hanging="360"/>
+      </w:pPr>
+    </w:lvl>
+    <w:lvl w:ilvl="2" w:tplc="0409001B" w:tentative="1">
+      <w:start w:val="1"/>
+      <w:numFmt w:val="lowerRoman"/>
+      <w:lvlText w:val="%3."/>
+      <w:lvlJc w:val="right"/>
+      <w:pPr>
+        <w:ind w:left="2160" w:hanging="180"/>
+      </w:pPr>
+    </w:lvl>
+    <w:lvl w:ilvl="3" w:tplc="0409000F" w:tentative="1">
+      <w:start w:val="1"/>
+      <w:numFmt w:val="decimal"/>
+      <w:lvlText w:val="%4."/>
+      <w:lvlJc w:val="left"/>
+      <w:pPr>
+        <w:ind w:left="2880" w:hanging="360"/>
+      </w:pPr>
+    </w:lvl>
+    <w:lvl w:ilvl="4" w:tplc="04090019" w:tentative="1">
+      <w:start w:val="1"/>
+      <w:numFmt w:val="lowerLetter"/>
+      <w:lvlText w:val="%5."/>
+      <w:lvlJc w:val="left"/>
+      <w:pPr>
+        <w:ind w:left="3600" w:hanging="360"/>
+      </w:pPr>
+    </w:lvl>
+    <w:lvl w:ilvl="5" w:tplc="0409001B" w:tentative="1">
+      <w:start w:val="1"/>
+      <w:numFmt w:val="lowerRoman"/>
+      <w:lvlText w:val="%6."/>
+      <w:lvlJc w:val="right"/>
+      <w:pPr>
+        <w:ind w:left="4320" w:hanging="180"/>
+      </w:pPr>
+    </w:lvl>
+    <w:lvl w:ilvl="6" w:tplc="0409000F" w:tentative="1">
+      <w:start w:val="1"/>
+      <w:numFmt w:val="decimal"/>
+      <w:lvlText w:val="%7."/>
+      <w:lvlJc w:val="left"/>
+      <w:pPr>
+        <w:ind w:left="5040" w:hanging="360"/>
+      </w:pPr>
+    </w:lvl>
+    <w:lvl w:ilvl="7" w:tplc="04090019" w:tentative="1">
+      <w:start w:val="1"/>
+      <w:numFmt w:val="lowerLetter"/>
+      <w:lvlText w:val="%8."/>
+      <w:lvlJc w:val="left"/>
+      <w:pPr>
+        <w:ind w:left="5760" w:hanging="360"/>
+      </w:pPr>
+    </w:lvl>
+    <w:lvl w:ilvl="8" w:tplc="0409001B" w:tentative="1">
+      <w:start w:val="1"/>
+      <w:numFmt w:val="lowerRoman"/>
+      <w:lvlText w:val="%9."/>
+      <w:lvlJc w:val="right"/>
+      <w:pPr>
+        <w:ind w:left="6480" w:hanging="180"/>
+      </w:pPr>
+    </w:lvl>
+  </w:abstractNum>
   <w:num w:numId="1" w16cid:durableId="1678535570">
+    <w:abstractNumId w:val="2"/>
+  </w:num>
+  <w:num w:numId="2" w16cid:durableId="1021664347">
     <w:abstractNumId w:val="1"/>
   </w:num>
-  <w:num w:numId="2" w16cid:durableId="1021664347">
+  <w:num w:numId="3" w16cid:durableId="1692098770">
     <w:abstractNumId w:val="0"/>
+  </w:num>
+  <w:num w:numId="4" w16cid:durableId="1622882463">
+    <w:abstractNumId w:val="4"/>
+  </w:num>
+  <w:num w:numId="5" w16cid:durableId="682589986">
+    <w:abstractNumId w:val="3"/>
   </w:num>
 </w:numbering>
 </file>

</xml_diff>